<commit_message>
Handling missing Values, Duplicate Rows, Pivoting docx
</commit_message>
<xml_diff>
--- a/Data Science Full Roadmap/5.Data Manipulation With Pandas/Dealing with Dataframe Statistics.docx
+++ b/Data Science Full Roadmap/5.Data Manipulation With Pandas/Dealing with Dataframe Statistics.docx
@@ -1105,7 +1105,7 @@
                     <pic:cNvPicPr/>
                   </pic:nvPicPr>
                   <pic:blipFill>
-                    <a:blip r:embed="rId5"/>
+                    <a:blip r:embed="rId7"/>
                     <a:stretch>
                       <a:fillRect/>
                     </a:stretch>
@@ -1375,7 +1375,7 @@
                     <pic:cNvPicPr/>
                   </pic:nvPicPr>
                   <pic:blipFill>
-                    <a:blip r:embed="rId6">
+                    <a:blip r:embed="rId8">
                       <a:extLst>
                         <a:ext uri="{28A0092B-C50C-407E-A947-70E740481C1C}">
                           <a14:useLocalDpi xmlns:a14="http://schemas.microsoft.com/office/drawing/2010/main" val="0"/>
@@ -1693,7 +1693,7 @@
                     <pic:cNvPicPr/>
                   </pic:nvPicPr>
                   <pic:blipFill>
-                    <a:blip r:embed="rId7"/>
+                    <a:blip r:embed="rId9"/>
                     <a:stretch>
                       <a:fillRect/>
                     </a:stretch>
@@ -1896,7 +1896,7 @@
                     <pic:cNvPicPr/>
                   </pic:nvPicPr>
                   <pic:blipFill>
-                    <a:blip r:embed="rId8"/>
+                    <a:blip r:embed="rId10"/>
                     <a:stretch>
                       <a:fillRect/>
                     </a:stretch>
@@ -2383,7 +2383,7 @@
                     <pic:cNvPicPr/>
                   </pic:nvPicPr>
                   <pic:blipFill>
-                    <a:blip r:embed="rId9"/>
+                    <a:blip r:embed="rId11"/>
                     <a:stretch>
                       <a:fillRect/>
                     </a:stretch>
@@ -2498,7 +2498,7 @@
                     <pic:cNvPicPr/>
                   </pic:nvPicPr>
                   <pic:blipFill>
-                    <a:blip r:embed="rId10"/>
+                    <a:blip r:embed="rId12"/>
                     <a:stretch>
                       <a:fillRect/>
                     </a:stretch>
@@ -2693,7 +2693,7 @@
                     <pic:cNvPicPr/>
                   </pic:nvPicPr>
                   <pic:blipFill>
-                    <a:blip r:embed="rId11"/>
+                    <a:blip r:embed="rId13"/>
                     <a:stretch>
                       <a:fillRect/>
                     </a:stretch>
@@ -2990,7 +2990,7 @@
                     <pic:cNvPicPr/>
                   </pic:nvPicPr>
                   <pic:blipFill>
-                    <a:blip r:embed="rId12"/>
+                    <a:blip r:embed="rId14"/>
                     <a:stretch>
                       <a:fillRect/>
                     </a:stretch>
@@ -3169,7 +3169,7 @@
                     <pic:cNvPicPr/>
                   </pic:nvPicPr>
                   <pic:blipFill>
-                    <a:blip r:embed="rId13"/>
+                    <a:blip r:embed="rId15"/>
                     <a:stretch>
                       <a:fillRect/>
                     </a:stretch>
@@ -3400,7 +3400,7 @@
                     <pic:cNvPicPr/>
                   </pic:nvPicPr>
                   <pic:blipFill>
-                    <a:blip r:embed="rId14"/>
+                    <a:blip r:embed="rId16"/>
                     <a:stretch>
                       <a:fillRect/>
                     </a:stretch>
@@ -3593,7 +3593,7 @@
                     <pic:cNvPicPr/>
                   </pic:nvPicPr>
                   <pic:blipFill>
-                    <a:blip r:embed="rId15"/>
+                    <a:blip r:embed="rId17"/>
                     <a:stretch>
                       <a:fillRect/>
                     </a:stretch>
@@ -3804,7 +3804,7 @@
                     <pic:cNvPicPr/>
                   </pic:nvPicPr>
                   <pic:blipFill>
-                    <a:blip r:embed="rId16"/>
+                    <a:blip r:embed="rId18"/>
                     <a:stretch>
                       <a:fillRect/>
                     </a:stretch>
@@ -4115,7 +4115,7 @@
                     <pic:cNvPicPr/>
                   </pic:nvPicPr>
                   <pic:blipFill>
-                    <a:blip r:embed="rId17"/>
+                    <a:blip r:embed="rId19"/>
                     <a:stretch>
                       <a:fillRect/>
                     </a:stretch>
@@ -4228,7 +4228,7 @@
                     <pic:cNvPicPr/>
                   </pic:nvPicPr>
                   <pic:blipFill>
-                    <a:blip r:embed="rId18"/>
+                    <a:blip r:embed="rId20"/>
                     <a:stretch>
                       <a:fillRect/>
                     </a:stretch>
@@ -4325,7 +4325,7 @@
                     <pic:cNvPicPr/>
                   </pic:nvPicPr>
                   <pic:blipFill>
-                    <a:blip r:embed="rId19"/>
+                    <a:blip r:embed="rId21"/>
                     <a:stretch>
                       <a:fillRect/>
                     </a:stretch>
@@ -4542,7 +4542,7 @@
                     <pic:cNvPicPr/>
                   </pic:nvPicPr>
                   <pic:blipFill>
-                    <a:blip r:embed="rId20"/>
+                    <a:blip r:embed="rId22"/>
                     <a:stretch>
                       <a:fillRect/>
                     </a:stretch>
@@ -4655,7 +4655,7 @@
                     <pic:cNvPicPr/>
                   </pic:nvPicPr>
                   <pic:blipFill>
-                    <a:blip r:embed="rId21"/>
+                    <a:blip r:embed="rId23"/>
                     <a:stretch>
                       <a:fillRect/>
                     </a:stretch>
@@ -4869,7 +4869,7 @@
                     <pic:cNvPicPr/>
                   </pic:nvPicPr>
                   <pic:blipFill>
-                    <a:blip r:embed="rId22"/>
+                    <a:blip r:embed="rId24"/>
                     <a:stretch>
                       <a:fillRect/>
                     </a:stretch>
@@ -5019,7 +5019,7 @@
                     <pic:cNvPicPr/>
                   </pic:nvPicPr>
                   <pic:blipFill>
-                    <a:blip r:embed="rId23"/>
+                    <a:blip r:embed="rId25"/>
                     <a:stretch>
                       <a:fillRect/>
                     </a:stretch>
@@ -5179,7 +5179,7 @@
                     <pic:cNvPicPr/>
                   </pic:nvPicPr>
                   <pic:blipFill>
-                    <a:blip r:embed="rId24"/>
+                    <a:blip r:embed="rId26"/>
                     <a:stretch>
                       <a:fillRect/>
                     </a:stretch>
@@ -5364,7 +5364,7 @@
                     <pic:cNvPicPr/>
                   </pic:nvPicPr>
                   <pic:blipFill>
-                    <a:blip r:embed="rId25"/>
+                    <a:blip r:embed="rId27"/>
                     <a:stretch>
                       <a:fillRect/>
                     </a:stretch>
@@ -5540,15 +5540,233 @@
       </w:r>
     </w:p>
     <w:p>
-      <w:r>
-        <w:rPr>
+      <w:pPr>
+        <w:shd w:val="clear" w:color="auto" w:fill="F7F7FC"/>
+        <w:spacing w:after="0" w:line="240" w:lineRule="auto"/>
+        <w:outlineLvl w:val="1"/>
+        <w:rPr>
+          <w:rFonts w:ascii="Arial" w:eastAsia="Times New Roman" w:hAnsi="Arial" w:cs="Arial"/>
+          <w:b/>
+          <w:bCs/>
+          <w:color w:val="05192D"/>
+          <w:kern w:val="0"/>
+          <w:sz w:val="52"/>
+          <w:szCs w:val="52"/>
+          <w14:ligatures w14:val="none"/>
+        </w:rPr>
+      </w:pPr>
+      <w:r>
+        <w:rPr>
+          <w:rFonts w:ascii="Arial" w:eastAsia="Times New Roman" w:hAnsi="Arial" w:cs="Arial"/>
+          <w:b/>
+          <w:bCs/>
+          <w:color w:val="05192D"/>
+          <w:kern w:val="0"/>
+          <w:sz w:val="52"/>
+          <w:szCs w:val="52"/>
+          <w14:ligatures w14:val="none"/>
+        </w:rPr>
+        <w:t>Counting</w:t>
+      </w:r>
+    </w:p>
+    <w:p>
+      <w:pPr>
+        <w:shd w:val="clear" w:color="auto" w:fill="F7F7FC"/>
+        <w:spacing w:after="120" w:line="240" w:lineRule="auto"/>
+        <w:rPr>
+          <w:rFonts w:ascii="Arial" w:eastAsia="Times New Roman" w:hAnsi="Arial" w:cs="Arial"/>
+          <w:color w:val="05192D"/>
+          <w:kern w:val="0"/>
+          <w:sz w:val="24"/>
+          <w:szCs w:val="24"/>
+          <w14:ligatures w14:val="none"/>
+        </w:rPr>
+      </w:pPr>
+      <w:r>
+        <w:rPr>
+          <w:rFonts w:ascii="Arial" w:eastAsia="Times New Roman" w:hAnsi="Arial" w:cs="Arial"/>
+          <w:color w:val="05192D"/>
+          <w:kern w:val="0"/>
+          <w:sz w:val="24"/>
+          <w:szCs w:val="24"/>
+          <w14:ligatures w14:val="none"/>
+        </w:rPr>
+        <w:t>So far, in this chapter, you've learned how to summarize numeric variables. In this video, you'll learn how to summarize categorical data using counting.</w:t>
+      </w:r>
+    </w:p>
+    <w:p>
+      <w:pPr>
+        <w:spacing w:after="0" w:line="240" w:lineRule="auto"/>
+        <w:outlineLvl w:val="1"/>
+        <w:rPr>
+          <w:rFonts w:ascii="Arial" w:eastAsia="Times New Roman" w:hAnsi="Arial" w:cs="Arial"/>
+          <w:b/>
+          <w:bCs/>
+          <w:color w:val="05192D"/>
+          <w:kern w:val="0"/>
+          <w:sz w:val="24"/>
+          <w:szCs w:val="24"/>
+          <w14:ligatures w14:val="none"/>
+        </w:rPr>
+      </w:pPr>
+      <w:r>
+        <w:rPr>
+          <w:rFonts w:ascii="Arial" w:eastAsia="Times New Roman" w:hAnsi="Arial" w:cs="Arial"/>
+          <w:b/>
+          <w:bCs/>
+          <w:color w:val="05192D"/>
+          <w:kern w:val="0"/>
+          <w:sz w:val="24"/>
+          <w:szCs w:val="24"/>
+          <w14:ligatures w14:val="none"/>
+        </w:rPr>
+        <w:t>Avoiding double counting</w:t>
+      </w:r>
+    </w:p>
+    <w:p>
+      <w:pPr>
+        <w:spacing w:after="120" w:line="240" w:lineRule="auto"/>
+        <w:rPr>
+          <w:rFonts w:ascii="Arial" w:eastAsia="Times New Roman" w:hAnsi="Arial" w:cs="Arial"/>
+          <w:color w:val="05192D"/>
+          <w:kern w:val="0"/>
+          <w:sz w:val="24"/>
+          <w:szCs w:val="24"/>
+          <w14:ligatures w14:val="none"/>
+        </w:rPr>
+      </w:pPr>
+      <w:r>
+        <w:rPr>
+          <w:rFonts w:ascii="Arial" w:eastAsia="Times New Roman" w:hAnsi="Arial" w:cs="Arial"/>
+          <w:color w:val="05192D"/>
+          <w:kern w:val="0"/>
+          <w:sz w:val="24"/>
+          <w:szCs w:val="24"/>
+          <w14:ligatures w14:val="none"/>
+        </w:rPr>
+        <w:t>Counting dogs is no easy task when they're running around the park. It's hard to keep track of who you have and haven't counted!</w:t>
+      </w:r>
+    </w:p>
+    <w:p>
+      <w:pPr>
+        <w:spacing w:after="0" w:line="240" w:lineRule="auto"/>
+        <w:outlineLvl w:val="1"/>
+        <w:rPr>
+          <w:rFonts w:ascii="Arial" w:eastAsia="Times New Roman" w:hAnsi="Arial" w:cs="Arial"/>
+          <w:b/>
+          <w:bCs/>
+          <w:color w:val="05192D"/>
+          <w:kern w:val="0"/>
+          <w:sz w:val="24"/>
+          <w:szCs w:val="24"/>
+          <w14:ligatures w14:val="none"/>
+        </w:rPr>
+      </w:pPr>
+      <w:r>
+        <w:rPr>
+          <w:rFonts w:ascii="Arial" w:eastAsia="Times New Roman" w:hAnsi="Arial" w:cs="Arial"/>
+          <w:b/>
+          <w:bCs/>
+          <w:color w:val="05192D"/>
+          <w:kern w:val="0"/>
+          <w:sz w:val="24"/>
+          <w:szCs w:val="24"/>
+          <w14:ligatures w14:val="none"/>
+        </w:rPr>
+        <w:t xml:space="preserve">Vet </w:t>
+      </w:r>
+      <w:proofErr w:type="gramStart"/>
+      <w:r>
+        <w:rPr>
+          <w:rFonts w:ascii="Arial" w:eastAsia="Times New Roman" w:hAnsi="Arial" w:cs="Arial"/>
+          <w:b/>
+          <w:bCs/>
+          <w:color w:val="05192D"/>
+          <w:kern w:val="0"/>
+          <w:sz w:val="24"/>
+          <w:szCs w:val="24"/>
+          <w14:ligatures w14:val="none"/>
+        </w:rPr>
+        <w:t>visits</w:t>
+      </w:r>
+      <w:proofErr w:type="gramEnd"/>
+    </w:p>
+    <w:p>
+      <w:pPr>
+        <w:spacing w:after="120" w:line="240" w:lineRule="auto"/>
+        <w:rPr>
+          <w:rFonts w:ascii="Arial" w:eastAsia="Times New Roman" w:hAnsi="Arial" w:cs="Arial"/>
+          <w:color w:val="05192D"/>
+          <w:kern w:val="0"/>
+          <w:sz w:val="24"/>
+          <w:szCs w:val="24"/>
+          <w14:ligatures w14:val="none"/>
+        </w:rPr>
+      </w:pPr>
+      <w:r>
+        <w:rPr>
+          <w:rFonts w:ascii="Arial" w:eastAsia="Times New Roman" w:hAnsi="Arial" w:cs="Arial"/>
+          <w:color w:val="05192D"/>
+          <w:kern w:val="0"/>
+          <w:sz w:val="24"/>
+          <w:szCs w:val="24"/>
+          <w14:ligatures w14:val="none"/>
+        </w:rPr>
+        <w:t xml:space="preserve">Here's a </w:t>
+      </w:r>
+      <w:proofErr w:type="spellStart"/>
+      <w:r>
+        <w:rPr>
+          <w:rFonts w:ascii="Arial" w:eastAsia="Times New Roman" w:hAnsi="Arial" w:cs="Arial"/>
+          <w:color w:val="05192D"/>
+          <w:kern w:val="0"/>
+          <w:sz w:val="24"/>
+          <w:szCs w:val="24"/>
+          <w14:ligatures w14:val="none"/>
+        </w:rPr>
+        <w:t>DataFrame</w:t>
+      </w:r>
+      <w:proofErr w:type="spellEnd"/>
+      <w:r>
+        <w:rPr>
+          <w:rFonts w:ascii="Arial" w:eastAsia="Times New Roman" w:hAnsi="Arial" w:cs="Arial"/>
+          <w:color w:val="05192D"/>
+          <w:kern w:val="0"/>
+          <w:sz w:val="24"/>
+          <w:szCs w:val="24"/>
+          <w14:ligatures w14:val="none"/>
+        </w:rPr>
+        <w:t xml:space="preserve"> that contains vet visits. The vet's office wants to know how many dogs of each breed have visited their office. However, some dogs have been to the vet more than once, like Max and Stella, so we can't just count the number of each breed in the breed column.</w:t>
+      </w:r>
+    </w:p>
+    <w:p>
+      <w:pPr>
+        <w:spacing w:after="120" w:line="240" w:lineRule="auto"/>
+        <w:rPr>
+          <w:rFonts w:ascii="Arial" w:eastAsia="Times New Roman" w:hAnsi="Arial" w:cs="Arial"/>
+          <w:color w:val="05192D"/>
+          <w:kern w:val="0"/>
+          <w:sz w:val="24"/>
+          <w:szCs w:val="24"/>
+          <w14:ligatures w14:val="none"/>
+        </w:rPr>
+      </w:pPr>
+      <w:r>
+        <w:rPr>
+          <w:rFonts w:ascii="Arial" w:eastAsia="Times New Roman" w:hAnsi="Arial" w:cs="Arial"/>
           <w:noProof/>
-        </w:rPr>
+          <w:color w:val="05192D"/>
+          <w:kern w:val="0"/>
+          <w:sz w:val="24"/>
+          <w:szCs w:val="24"/>
+          <w14:ligatures w14:val="none"/>
+        </w:rPr>
+        <w:lastRenderedPageBreak/>
         <w:drawing>
-          <wp:inline distT="0" distB="0" distL="0" distR="0" wp14:anchorId="1CFE64C6" wp14:editId="6C6D722E">
-            <wp:extent cx="5943600" cy="2632075"/>
-            <wp:effectExtent l="0" t="0" r="0" b="0"/>
-            <wp:docPr id="1088740813" name="Picture 1"/>
+          <wp:inline distT="0" distB="0" distL="0" distR="0" wp14:anchorId="3EEC91F8" wp14:editId="1B60C973">
+            <wp:extent cx="5943600" cy="2717800"/>
+            <wp:effectExtent l="0" t="0" r="0" b="6350"/>
+            <wp:docPr id="1890130514" name="Picture 1"/>
             <wp:cNvGraphicFramePr>
               <a:graphicFrameLocks xmlns:a="http://schemas.openxmlformats.org/drawingml/2006/main" noChangeAspect="1"/>
             </wp:cNvGraphicFramePr>
@@ -5556,11 +5774,11 @@
               <a:graphicData uri="http://schemas.openxmlformats.org/drawingml/2006/picture">
                 <pic:pic xmlns:pic="http://schemas.openxmlformats.org/drawingml/2006/picture">
                   <pic:nvPicPr>
-                    <pic:cNvPr id="1088740813" name=""/>
+                    <pic:cNvPr id="1890130514" name=""/>
                     <pic:cNvPicPr/>
                   </pic:nvPicPr>
                   <pic:blipFill>
-                    <a:blip r:embed="rId26"/>
+                    <a:blip r:embed="rId28"/>
                     <a:stretch>
                       <a:fillRect/>
                     </a:stretch>
@@ -5568,7 +5786,7 @@
                   <pic:spPr>
                     <a:xfrm>
                       <a:off x="0" y="0"/>
-                      <a:ext cx="5943600" cy="2632075"/>
+                      <a:ext cx="5943600" cy="2717800"/>
                     </a:xfrm>
                     <a:prstGeom prst="rect">
                       <a:avLst/>
@@ -5581,6 +5799,2325 @@
         </w:drawing>
       </w:r>
     </w:p>
+    <w:p>
+      <w:pPr>
+        <w:spacing w:after="0" w:line="240" w:lineRule="auto"/>
+        <w:outlineLvl w:val="1"/>
+        <w:rPr>
+          <w:rFonts w:ascii="Arial" w:eastAsia="Times New Roman" w:hAnsi="Arial" w:cs="Arial"/>
+          <w:b/>
+          <w:bCs/>
+          <w:color w:val="05192D"/>
+          <w:kern w:val="0"/>
+          <w:sz w:val="24"/>
+          <w:szCs w:val="24"/>
+          <w14:ligatures w14:val="none"/>
+        </w:rPr>
+      </w:pPr>
+      <w:r>
+        <w:rPr>
+          <w:rFonts w:ascii="Arial" w:eastAsia="Times New Roman" w:hAnsi="Arial" w:cs="Arial"/>
+          <w:b/>
+          <w:bCs/>
+          <w:color w:val="05192D"/>
+          <w:kern w:val="0"/>
+          <w:sz w:val="24"/>
+          <w:szCs w:val="24"/>
+          <w14:ligatures w14:val="none"/>
+        </w:rPr>
+        <w:t>Dropping duplicate names</w:t>
+      </w:r>
+    </w:p>
+    <w:p>
+      <w:pPr>
+        <w:spacing w:after="120" w:line="240" w:lineRule="auto"/>
+        <w:rPr>
+          <w:rFonts w:ascii="Arial" w:eastAsia="Times New Roman" w:hAnsi="Arial" w:cs="Arial"/>
+          <w:color w:val="05192D"/>
+          <w:kern w:val="0"/>
+          <w:sz w:val="24"/>
+          <w:szCs w:val="24"/>
+          <w14:ligatures w14:val="none"/>
+        </w:rPr>
+      </w:pPr>
+      <w:r>
+        <w:rPr>
+          <w:rFonts w:ascii="Arial" w:eastAsia="Times New Roman" w:hAnsi="Arial" w:cs="Arial"/>
+          <w:color w:val="05192D"/>
+          <w:kern w:val="0"/>
+          <w:sz w:val="24"/>
+          <w:szCs w:val="24"/>
+          <w14:ligatures w14:val="none"/>
+        </w:rPr>
+        <w:t xml:space="preserve">Let's try to fix this by removing rows that contain a dog name already listed earlier in the dataset, or in other words; we'll extract a dog with each name from the dataset once. We can do this using the </w:t>
+      </w:r>
+      <w:proofErr w:type="spellStart"/>
+      <w:r>
+        <w:rPr>
+          <w:rFonts w:ascii="Arial" w:eastAsia="Times New Roman" w:hAnsi="Arial" w:cs="Arial"/>
+          <w:color w:val="05192D"/>
+          <w:kern w:val="0"/>
+          <w:sz w:val="24"/>
+          <w:szCs w:val="24"/>
+          <w14:ligatures w14:val="none"/>
+        </w:rPr>
+        <w:t>drop_duplicates</w:t>
+      </w:r>
+      <w:proofErr w:type="spellEnd"/>
+      <w:r>
+        <w:rPr>
+          <w:rFonts w:ascii="Arial" w:eastAsia="Times New Roman" w:hAnsi="Arial" w:cs="Arial"/>
+          <w:color w:val="05192D"/>
+          <w:kern w:val="0"/>
+          <w:sz w:val="24"/>
+          <w:szCs w:val="24"/>
+          <w14:ligatures w14:val="none"/>
+        </w:rPr>
+        <w:t xml:space="preserve"> method. It takes an argument, subset, which is the column we want to find our duplicates based on - in this case, we want all the unique names. Now we have a list of dogs where each one appears once. We have Max the Chow </w:t>
+      </w:r>
+      <w:proofErr w:type="spellStart"/>
+      <w:r>
+        <w:rPr>
+          <w:rFonts w:ascii="Arial" w:eastAsia="Times New Roman" w:hAnsi="Arial" w:cs="Arial"/>
+          <w:color w:val="05192D"/>
+          <w:kern w:val="0"/>
+          <w:sz w:val="24"/>
+          <w:szCs w:val="24"/>
+          <w14:ligatures w14:val="none"/>
+        </w:rPr>
+        <w:t>Chow</w:t>
+      </w:r>
+      <w:proofErr w:type="spellEnd"/>
+      <w:r>
+        <w:rPr>
+          <w:rFonts w:ascii="Arial" w:eastAsia="Times New Roman" w:hAnsi="Arial" w:cs="Arial"/>
+          <w:color w:val="05192D"/>
+          <w:kern w:val="0"/>
+          <w:sz w:val="24"/>
+          <w:szCs w:val="24"/>
+          <w14:ligatures w14:val="none"/>
+        </w:rPr>
+        <w:t>, but where did Max the Labrador go? Because we have two different dogs with the same name, we'll need to consider more than just name when dropping duplicates.</w:t>
+      </w:r>
+    </w:p>
+    <w:p>
+      <w:pPr>
+        <w:spacing w:after="120" w:line="240" w:lineRule="auto"/>
+        <w:rPr>
+          <w:rFonts w:ascii="Arial" w:eastAsia="Times New Roman" w:hAnsi="Arial" w:cs="Arial"/>
+          <w:color w:val="05192D"/>
+          <w:kern w:val="0"/>
+          <w:sz w:val="24"/>
+          <w:szCs w:val="24"/>
+          <w14:ligatures w14:val="none"/>
+        </w:rPr>
+      </w:pPr>
+      <w:r>
+        <w:rPr>
+          <w:rFonts w:ascii="Arial" w:eastAsia="Times New Roman" w:hAnsi="Arial" w:cs="Arial"/>
+          <w:noProof/>
+          <w:color w:val="05192D"/>
+          <w:kern w:val="0"/>
+          <w:sz w:val="24"/>
+          <w:szCs w:val="24"/>
+          <w14:ligatures w14:val="none"/>
+        </w:rPr>
+        <w:drawing>
+          <wp:inline distT="0" distB="0" distL="0" distR="0" wp14:anchorId="2816C7F4" wp14:editId="79AEE300">
+            <wp:extent cx="5943600" cy="2868930"/>
+            <wp:effectExtent l="0" t="0" r="0" b="7620"/>
+            <wp:docPr id="1083443039" name="Picture 1"/>
+            <wp:cNvGraphicFramePr>
+              <a:graphicFrameLocks xmlns:a="http://schemas.openxmlformats.org/drawingml/2006/main" noChangeAspect="1"/>
+            </wp:cNvGraphicFramePr>
+            <a:graphic xmlns:a="http://schemas.openxmlformats.org/drawingml/2006/main">
+              <a:graphicData uri="http://schemas.openxmlformats.org/drawingml/2006/picture">
+                <pic:pic xmlns:pic="http://schemas.openxmlformats.org/drawingml/2006/picture">
+                  <pic:nvPicPr>
+                    <pic:cNvPr id="1083443039" name=""/>
+                    <pic:cNvPicPr/>
+                  </pic:nvPicPr>
+                  <pic:blipFill>
+                    <a:blip r:embed="rId29"/>
+                    <a:stretch>
+                      <a:fillRect/>
+                    </a:stretch>
+                  </pic:blipFill>
+                  <pic:spPr>
+                    <a:xfrm>
+                      <a:off x="0" y="0"/>
+                      <a:ext cx="5943600" cy="2868930"/>
+                    </a:xfrm>
+                    <a:prstGeom prst="rect">
+                      <a:avLst/>
+                    </a:prstGeom>
+                  </pic:spPr>
+                </pic:pic>
+              </a:graphicData>
+            </a:graphic>
+          </wp:inline>
+        </w:drawing>
+      </w:r>
+    </w:p>
+    <w:p>
+      <w:pPr>
+        <w:spacing w:after="0" w:line="240" w:lineRule="auto"/>
+        <w:outlineLvl w:val="1"/>
+        <w:rPr>
+          <w:rFonts w:ascii="Arial" w:eastAsia="Times New Roman" w:hAnsi="Arial" w:cs="Arial"/>
+          <w:b/>
+          <w:bCs/>
+          <w:color w:val="05192D"/>
+          <w:kern w:val="0"/>
+          <w:sz w:val="24"/>
+          <w:szCs w:val="24"/>
+          <w14:ligatures w14:val="none"/>
+        </w:rPr>
+      </w:pPr>
+      <w:r>
+        <w:rPr>
+          <w:rFonts w:ascii="Arial" w:eastAsia="Times New Roman" w:hAnsi="Arial" w:cs="Arial"/>
+          <w:b/>
+          <w:bCs/>
+          <w:color w:val="05192D"/>
+          <w:kern w:val="0"/>
+          <w:sz w:val="24"/>
+          <w:szCs w:val="24"/>
+          <w14:ligatures w14:val="none"/>
+        </w:rPr>
+        <w:t>Dropping duplicate pairs</w:t>
+      </w:r>
+    </w:p>
+    <w:p>
+      <w:pPr>
+        <w:spacing w:after="120" w:line="240" w:lineRule="auto"/>
+        <w:rPr>
+          <w:rFonts w:ascii="Arial" w:eastAsia="Times New Roman" w:hAnsi="Arial" w:cs="Arial"/>
+          <w:color w:val="05192D"/>
+          <w:kern w:val="0"/>
+          <w:sz w:val="24"/>
+          <w:szCs w:val="24"/>
+          <w14:ligatures w14:val="none"/>
+        </w:rPr>
+      </w:pPr>
+      <w:r>
+        <w:rPr>
+          <w:rFonts w:ascii="Arial" w:eastAsia="Times New Roman" w:hAnsi="Arial" w:cs="Arial"/>
+          <w:color w:val="05192D"/>
+          <w:kern w:val="0"/>
+          <w:sz w:val="24"/>
+          <w:szCs w:val="24"/>
+          <w14:ligatures w14:val="none"/>
+        </w:rPr>
+        <w:t xml:space="preserve">Since Max and Max are different breeds, we can drop the rows with pairs of name and breed listed earlier in the dataset. To base our duplicate dropping on multiple columns, </w:t>
+      </w:r>
+      <w:r>
+        <w:rPr>
+          <w:rFonts w:ascii="Arial" w:eastAsia="Times New Roman" w:hAnsi="Arial" w:cs="Arial"/>
+          <w:color w:val="05192D"/>
+          <w:kern w:val="0"/>
+          <w:sz w:val="24"/>
+          <w:szCs w:val="24"/>
+          <w14:ligatures w14:val="none"/>
+        </w:rPr>
+        <w:lastRenderedPageBreak/>
+        <w:t>we can pass a list of column names to the subset argument, in this case, name and breed. Now both Maxes have been included, and we can start counting.</w:t>
+      </w:r>
+    </w:p>
+    <w:p>
+      <w:pPr>
+        <w:spacing w:after="120" w:line="240" w:lineRule="auto"/>
+        <w:rPr>
+          <w:rFonts w:ascii="Arial" w:eastAsia="Times New Roman" w:hAnsi="Arial" w:cs="Arial"/>
+          <w:color w:val="05192D"/>
+          <w:kern w:val="0"/>
+          <w:sz w:val="24"/>
+          <w:szCs w:val="24"/>
+          <w14:ligatures w14:val="none"/>
+        </w:rPr>
+      </w:pPr>
+      <w:r>
+        <w:rPr>
+          <w:rFonts w:ascii="Arial" w:eastAsia="Times New Roman" w:hAnsi="Arial" w:cs="Arial"/>
+          <w:noProof/>
+          <w:color w:val="05192D"/>
+          <w:kern w:val="0"/>
+          <w:sz w:val="24"/>
+          <w:szCs w:val="24"/>
+          <w14:ligatures w14:val="none"/>
+        </w:rPr>
+        <w:drawing>
+          <wp:inline distT="0" distB="0" distL="0" distR="0" wp14:anchorId="4D5B261D" wp14:editId="0FC6DF8B">
+            <wp:extent cx="5943600" cy="2858135"/>
+            <wp:effectExtent l="0" t="0" r="0" b="0"/>
+            <wp:docPr id="1777904779" name="Picture 1"/>
+            <wp:cNvGraphicFramePr>
+              <a:graphicFrameLocks xmlns:a="http://schemas.openxmlformats.org/drawingml/2006/main" noChangeAspect="1"/>
+            </wp:cNvGraphicFramePr>
+            <a:graphic xmlns:a="http://schemas.openxmlformats.org/drawingml/2006/main">
+              <a:graphicData uri="http://schemas.openxmlformats.org/drawingml/2006/picture">
+                <pic:pic xmlns:pic="http://schemas.openxmlformats.org/drawingml/2006/picture">
+                  <pic:nvPicPr>
+                    <pic:cNvPr id="1777904779" name=""/>
+                    <pic:cNvPicPr/>
+                  </pic:nvPicPr>
+                  <pic:blipFill>
+                    <a:blip r:embed="rId30"/>
+                    <a:stretch>
+                      <a:fillRect/>
+                    </a:stretch>
+                  </pic:blipFill>
+                  <pic:spPr>
+                    <a:xfrm>
+                      <a:off x="0" y="0"/>
+                      <a:ext cx="5943600" cy="2858135"/>
+                    </a:xfrm>
+                    <a:prstGeom prst="rect">
+                      <a:avLst/>
+                    </a:prstGeom>
+                  </pic:spPr>
+                </pic:pic>
+              </a:graphicData>
+            </a:graphic>
+          </wp:inline>
+        </w:drawing>
+      </w:r>
+    </w:p>
+    <w:p>
+      <w:pPr>
+        <w:spacing w:after="0" w:line="240" w:lineRule="auto"/>
+        <w:outlineLvl w:val="1"/>
+        <w:rPr>
+          <w:rFonts w:ascii="Arial" w:eastAsia="Times New Roman" w:hAnsi="Arial" w:cs="Arial"/>
+          <w:b/>
+          <w:bCs/>
+          <w:color w:val="05192D"/>
+          <w:kern w:val="0"/>
+          <w:sz w:val="24"/>
+          <w:szCs w:val="24"/>
+          <w14:ligatures w14:val="none"/>
+        </w:rPr>
+      </w:pPr>
+      <w:r>
+        <w:rPr>
+          <w:rFonts w:ascii="Arial" w:eastAsia="Times New Roman" w:hAnsi="Arial" w:cs="Arial"/>
+          <w:b/>
+          <w:bCs/>
+          <w:color w:val="05192D"/>
+          <w:kern w:val="0"/>
+          <w:sz w:val="24"/>
+          <w:szCs w:val="24"/>
+          <w14:ligatures w14:val="none"/>
+        </w:rPr>
+        <w:t>Easy as 1, 2, 3</w:t>
+      </w:r>
+    </w:p>
+    <w:p>
+      <w:pPr>
+        <w:spacing w:after="120" w:line="240" w:lineRule="auto"/>
+        <w:rPr>
+          <w:rFonts w:ascii="Arial" w:eastAsia="Times New Roman" w:hAnsi="Arial" w:cs="Arial"/>
+          <w:color w:val="05192D"/>
+          <w:kern w:val="0"/>
+          <w:sz w:val="24"/>
+          <w:szCs w:val="24"/>
+          <w14:ligatures w14:val="none"/>
+        </w:rPr>
+      </w:pPr>
+      <w:r>
+        <w:rPr>
+          <w:rFonts w:ascii="Arial" w:eastAsia="Times New Roman" w:hAnsi="Arial" w:cs="Arial"/>
+          <w:color w:val="05192D"/>
+          <w:kern w:val="0"/>
+          <w:sz w:val="24"/>
+          <w:szCs w:val="24"/>
+          <w14:ligatures w14:val="none"/>
+        </w:rPr>
+        <w:t xml:space="preserve">To count the dogs of each breed, we'll subset the breed column and use the </w:t>
+      </w:r>
+      <w:proofErr w:type="spellStart"/>
+      <w:r>
+        <w:rPr>
+          <w:rFonts w:ascii="Arial" w:eastAsia="Times New Roman" w:hAnsi="Arial" w:cs="Arial"/>
+          <w:color w:val="05192D"/>
+          <w:kern w:val="0"/>
+          <w:sz w:val="24"/>
+          <w:szCs w:val="24"/>
+          <w14:ligatures w14:val="none"/>
+        </w:rPr>
+        <w:t>value_counts</w:t>
+      </w:r>
+      <w:proofErr w:type="spellEnd"/>
+      <w:r>
+        <w:rPr>
+          <w:rFonts w:ascii="Arial" w:eastAsia="Times New Roman" w:hAnsi="Arial" w:cs="Arial"/>
+          <w:color w:val="05192D"/>
+          <w:kern w:val="0"/>
+          <w:sz w:val="24"/>
+          <w:szCs w:val="24"/>
+          <w14:ligatures w14:val="none"/>
+        </w:rPr>
+        <w:t xml:space="preserve"> method. We can also use the </w:t>
+      </w:r>
+      <w:proofErr w:type="gramStart"/>
+      <w:r>
+        <w:rPr>
+          <w:rFonts w:ascii="Arial" w:eastAsia="Times New Roman" w:hAnsi="Arial" w:cs="Arial"/>
+          <w:color w:val="05192D"/>
+          <w:kern w:val="0"/>
+          <w:sz w:val="24"/>
+          <w:szCs w:val="24"/>
+          <w14:ligatures w14:val="none"/>
+        </w:rPr>
+        <w:t>sort</w:t>
+      </w:r>
+      <w:proofErr w:type="gramEnd"/>
+      <w:r>
+        <w:rPr>
+          <w:rFonts w:ascii="Arial" w:eastAsia="Times New Roman" w:hAnsi="Arial" w:cs="Arial"/>
+          <w:color w:val="05192D"/>
+          <w:kern w:val="0"/>
+          <w:sz w:val="24"/>
+          <w:szCs w:val="24"/>
+          <w14:ligatures w14:val="none"/>
+        </w:rPr>
+        <w:t xml:space="preserve"> argument to get the breeds with the biggest counts on top.</w:t>
+      </w:r>
+    </w:p>
+    <w:p>
+      <w:pPr>
+        <w:spacing w:after="120" w:line="240" w:lineRule="auto"/>
+        <w:rPr>
+          <w:rFonts w:ascii="Arial" w:eastAsia="Times New Roman" w:hAnsi="Arial" w:cs="Arial"/>
+          <w:color w:val="05192D"/>
+          <w:kern w:val="0"/>
+          <w:sz w:val="24"/>
+          <w:szCs w:val="24"/>
+          <w14:ligatures w14:val="none"/>
+        </w:rPr>
+      </w:pPr>
+      <w:r>
+        <w:rPr>
+          <w:rFonts w:ascii="Arial" w:eastAsia="Times New Roman" w:hAnsi="Arial" w:cs="Arial"/>
+          <w:noProof/>
+          <w:color w:val="05192D"/>
+          <w:kern w:val="0"/>
+          <w:sz w:val="24"/>
+          <w:szCs w:val="24"/>
+          <w14:ligatures w14:val="none"/>
+        </w:rPr>
+        <w:drawing>
+          <wp:inline distT="0" distB="0" distL="0" distR="0" wp14:anchorId="08B8758A" wp14:editId="31ED290E">
+            <wp:extent cx="5943600" cy="2477770"/>
+            <wp:effectExtent l="0" t="0" r="0" b="0"/>
+            <wp:docPr id="1076799400" name="Picture 1"/>
+            <wp:cNvGraphicFramePr>
+              <a:graphicFrameLocks xmlns:a="http://schemas.openxmlformats.org/drawingml/2006/main" noChangeAspect="1"/>
+            </wp:cNvGraphicFramePr>
+            <a:graphic xmlns:a="http://schemas.openxmlformats.org/drawingml/2006/main">
+              <a:graphicData uri="http://schemas.openxmlformats.org/drawingml/2006/picture">
+                <pic:pic xmlns:pic="http://schemas.openxmlformats.org/drawingml/2006/picture">
+                  <pic:nvPicPr>
+                    <pic:cNvPr id="1076799400" name=""/>
+                    <pic:cNvPicPr/>
+                  </pic:nvPicPr>
+                  <pic:blipFill>
+                    <a:blip r:embed="rId31"/>
+                    <a:stretch>
+                      <a:fillRect/>
+                    </a:stretch>
+                  </pic:blipFill>
+                  <pic:spPr>
+                    <a:xfrm>
+                      <a:off x="0" y="0"/>
+                      <a:ext cx="5943600" cy="2477770"/>
+                    </a:xfrm>
+                    <a:prstGeom prst="rect">
+                      <a:avLst/>
+                    </a:prstGeom>
+                  </pic:spPr>
+                </pic:pic>
+              </a:graphicData>
+            </a:graphic>
+          </wp:inline>
+        </w:drawing>
+      </w:r>
+    </w:p>
+    <w:p>
+      <w:pPr>
+        <w:shd w:val="clear" w:color="auto" w:fill="F7F7FC"/>
+        <w:spacing w:after="0" w:line="240" w:lineRule="auto"/>
+        <w:outlineLvl w:val="1"/>
+        <w:rPr>
+          <w:rFonts w:ascii="Arial" w:eastAsia="Times New Roman" w:hAnsi="Arial" w:cs="Arial"/>
+          <w:b/>
+          <w:bCs/>
+          <w:color w:val="05192D"/>
+          <w:kern w:val="0"/>
+          <w:sz w:val="24"/>
+          <w:szCs w:val="24"/>
+          <w14:ligatures w14:val="none"/>
+        </w:rPr>
+      </w:pPr>
+      <w:r>
+        <w:rPr>
+          <w:rFonts w:ascii="Arial" w:eastAsia="Times New Roman" w:hAnsi="Arial" w:cs="Arial"/>
+          <w:b/>
+          <w:bCs/>
+          <w:color w:val="05192D"/>
+          <w:kern w:val="0"/>
+          <w:sz w:val="24"/>
+          <w:szCs w:val="24"/>
+          <w14:ligatures w14:val="none"/>
+        </w:rPr>
+        <w:t>Proportions</w:t>
+      </w:r>
+    </w:p>
+    <w:p>
+      <w:pPr>
+        <w:shd w:val="clear" w:color="auto" w:fill="F7F7FC"/>
+        <w:spacing w:after="120" w:line="240" w:lineRule="auto"/>
+        <w:rPr>
+          <w:rFonts w:ascii="Arial" w:eastAsia="Times New Roman" w:hAnsi="Arial" w:cs="Arial"/>
+          <w:color w:val="05192D"/>
+          <w:kern w:val="0"/>
+          <w:sz w:val="24"/>
+          <w:szCs w:val="24"/>
+          <w14:ligatures w14:val="none"/>
+        </w:rPr>
+      </w:pPr>
+      <w:r>
+        <w:rPr>
+          <w:rFonts w:ascii="Arial" w:eastAsia="Times New Roman" w:hAnsi="Arial" w:cs="Arial"/>
+          <w:color w:val="05192D"/>
+          <w:kern w:val="0"/>
+          <w:sz w:val="24"/>
+          <w:szCs w:val="24"/>
+          <w14:ligatures w14:val="none"/>
+        </w:rPr>
+        <w:t>The normalize argument can be used to turn the counts into proportions of the total. 25% of the dogs that go to this vet are Labradors.</w:t>
+      </w:r>
+    </w:p>
+    <w:p>
+      <w:pPr>
+        <w:rPr>
+          <w:noProof/>
+        </w:rPr>
+      </w:pPr>
+      <w:r>
+        <w:rPr>
+          <w:noProof/>
+        </w:rPr>
+        <w:lastRenderedPageBreak/>
+        <w:drawing>
+          <wp:inline distT="0" distB="0" distL="0" distR="0" wp14:anchorId="149E657E" wp14:editId="359F52B9">
+            <wp:extent cx="5943600" cy="2712085"/>
+            <wp:effectExtent l="0" t="0" r="0" b="0"/>
+            <wp:docPr id="2099651839" name="Picture 1"/>
+            <wp:cNvGraphicFramePr>
+              <a:graphicFrameLocks xmlns:a="http://schemas.openxmlformats.org/drawingml/2006/main" noChangeAspect="1"/>
+            </wp:cNvGraphicFramePr>
+            <a:graphic xmlns:a="http://schemas.openxmlformats.org/drawingml/2006/main">
+              <a:graphicData uri="http://schemas.openxmlformats.org/drawingml/2006/picture">
+                <pic:pic xmlns:pic="http://schemas.openxmlformats.org/drawingml/2006/picture">
+                  <pic:nvPicPr>
+                    <pic:cNvPr id="2099651839" name=""/>
+                    <pic:cNvPicPr/>
+                  </pic:nvPicPr>
+                  <pic:blipFill>
+                    <a:blip r:embed="rId32"/>
+                    <a:stretch>
+                      <a:fillRect/>
+                    </a:stretch>
+                  </pic:blipFill>
+                  <pic:spPr>
+                    <a:xfrm>
+                      <a:off x="0" y="0"/>
+                      <a:ext cx="5943600" cy="2712085"/>
+                    </a:xfrm>
+                    <a:prstGeom prst="rect">
+                      <a:avLst/>
+                    </a:prstGeom>
+                  </pic:spPr>
+                </pic:pic>
+              </a:graphicData>
+            </a:graphic>
+          </wp:inline>
+        </w:drawing>
+      </w:r>
+    </w:p>
+    <w:p>
+      <w:pPr>
+        <w:rPr>
+          <w:noProof/>
+        </w:rPr>
+      </w:pPr>
+    </w:p>
+    <w:p>
+      <w:pPr>
+        <w:shd w:val="clear" w:color="auto" w:fill="F7F7FC"/>
+        <w:spacing w:after="0" w:line="240" w:lineRule="auto"/>
+        <w:outlineLvl w:val="1"/>
+        <w:rPr>
+          <w:rFonts w:ascii="Arial" w:eastAsia="Times New Roman" w:hAnsi="Arial" w:cs="Arial"/>
+          <w:b/>
+          <w:bCs/>
+          <w:color w:val="05192D"/>
+          <w:kern w:val="0"/>
+          <w:sz w:val="52"/>
+          <w:szCs w:val="52"/>
+          <w14:ligatures w14:val="none"/>
+        </w:rPr>
+      </w:pPr>
+      <w:r>
+        <w:rPr>
+          <w:rFonts w:ascii="Arial" w:eastAsia="Times New Roman" w:hAnsi="Arial" w:cs="Arial"/>
+          <w:b/>
+          <w:bCs/>
+          <w:color w:val="05192D"/>
+          <w:kern w:val="0"/>
+          <w:sz w:val="52"/>
+          <w:szCs w:val="52"/>
+          <w14:ligatures w14:val="none"/>
+        </w:rPr>
+        <w:t xml:space="preserve">Grouped summary </w:t>
+      </w:r>
+      <w:proofErr w:type="gramStart"/>
+      <w:r>
+        <w:rPr>
+          <w:rFonts w:ascii="Arial" w:eastAsia="Times New Roman" w:hAnsi="Arial" w:cs="Arial"/>
+          <w:b/>
+          <w:bCs/>
+          <w:color w:val="05192D"/>
+          <w:kern w:val="0"/>
+          <w:sz w:val="52"/>
+          <w:szCs w:val="52"/>
+          <w14:ligatures w14:val="none"/>
+        </w:rPr>
+        <w:t>statistics</w:t>
+      </w:r>
+      <w:proofErr w:type="gramEnd"/>
+    </w:p>
+    <w:p>
+      <w:pPr>
+        <w:shd w:val="clear" w:color="auto" w:fill="F7F7FC"/>
+        <w:spacing w:after="120" w:line="240" w:lineRule="auto"/>
+        <w:rPr>
+          <w:rFonts w:ascii="Arial" w:eastAsia="Times New Roman" w:hAnsi="Arial" w:cs="Arial"/>
+          <w:color w:val="05192D"/>
+          <w:kern w:val="0"/>
+          <w:sz w:val="24"/>
+          <w:szCs w:val="24"/>
+          <w14:ligatures w14:val="none"/>
+        </w:rPr>
+      </w:pPr>
+      <w:r>
+        <w:rPr>
+          <w:rFonts w:ascii="Arial" w:eastAsia="Times New Roman" w:hAnsi="Arial" w:cs="Arial"/>
+          <w:color w:val="05192D"/>
+          <w:kern w:val="0"/>
+          <w:sz w:val="24"/>
+          <w:szCs w:val="24"/>
+          <w14:ligatures w14:val="none"/>
+        </w:rPr>
+        <w:t>So far, you've been calculating summary statistics for all rows of a dataset, but summary statistics can be useful to compare different groups.</w:t>
+      </w:r>
+    </w:p>
+    <w:p>
+      <w:pPr>
+        <w:spacing w:after="0" w:line="240" w:lineRule="auto"/>
+        <w:outlineLvl w:val="1"/>
+        <w:rPr>
+          <w:rFonts w:ascii="Arial" w:eastAsia="Times New Roman" w:hAnsi="Arial" w:cs="Arial"/>
+          <w:b/>
+          <w:bCs/>
+          <w:color w:val="05192D"/>
+          <w:kern w:val="0"/>
+          <w:sz w:val="24"/>
+          <w:szCs w:val="24"/>
+          <w14:ligatures w14:val="none"/>
+        </w:rPr>
+      </w:pPr>
+      <w:r>
+        <w:rPr>
+          <w:rFonts w:ascii="Arial" w:eastAsia="Times New Roman" w:hAnsi="Arial" w:cs="Arial"/>
+          <w:b/>
+          <w:bCs/>
+          <w:color w:val="05192D"/>
+          <w:kern w:val="0"/>
+          <w:sz w:val="24"/>
+          <w:szCs w:val="24"/>
+          <w14:ligatures w14:val="none"/>
+        </w:rPr>
+        <w:t>Summaries by group</w:t>
+      </w:r>
+    </w:p>
+    <w:p>
+      <w:pPr>
+        <w:spacing w:after="120" w:line="240" w:lineRule="auto"/>
+        <w:rPr>
+          <w:rFonts w:ascii="Arial" w:eastAsia="Times New Roman" w:hAnsi="Arial" w:cs="Arial"/>
+          <w:color w:val="05192D"/>
+          <w:kern w:val="0"/>
+          <w:sz w:val="24"/>
+          <w:szCs w:val="24"/>
+          <w14:ligatures w14:val="none"/>
+        </w:rPr>
+      </w:pPr>
+      <w:r>
+        <w:rPr>
+          <w:rFonts w:ascii="Arial" w:eastAsia="Times New Roman" w:hAnsi="Arial" w:cs="Arial"/>
+          <w:color w:val="05192D"/>
+          <w:kern w:val="0"/>
+          <w:sz w:val="24"/>
+          <w:szCs w:val="24"/>
+          <w14:ligatures w14:val="none"/>
+        </w:rPr>
+        <w:t xml:space="preserve">While computing summary statistics of entire columns may be useful, you can gain many insights from summaries of individual groups. For example, does one color of dog weigh more than another on average? Are female dogs taller than males? You can already answer these questions with what you've learned so far! We can subset the dogs into groups based on their </w:t>
+      </w:r>
+      <w:proofErr w:type="gramStart"/>
+      <w:r>
+        <w:rPr>
+          <w:rFonts w:ascii="Arial" w:eastAsia="Times New Roman" w:hAnsi="Arial" w:cs="Arial"/>
+          <w:color w:val="05192D"/>
+          <w:kern w:val="0"/>
+          <w:sz w:val="24"/>
+          <w:szCs w:val="24"/>
+          <w14:ligatures w14:val="none"/>
+        </w:rPr>
+        <w:t>color, and</w:t>
+      </w:r>
+      <w:proofErr w:type="gramEnd"/>
+      <w:r>
+        <w:rPr>
+          <w:rFonts w:ascii="Arial" w:eastAsia="Times New Roman" w:hAnsi="Arial" w:cs="Arial"/>
+          <w:color w:val="05192D"/>
+          <w:kern w:val="0"/>
+          <w:sz w:val="24"/>
+          <w:szCs w:val="24"/>
+          <w14:ligatures w14:val="none"/>
+        </w:rPr>
+        <w:t xml:space="preserve"> take the mean of each. But that's a lot of work, and the duplicated code means you can easily introduce copy and paste bugs.</w:t>
+      </w:r>
+    </w:p>
+    <w:p>
+      <w:pPr>
+        <w:spacing w:after="120" w:line="240" w:lineRule="auto"/>
+        <w:rPr>
+          <w:rFonts w:ascii="Arial" w:eastAsia="Times New Roman" w:hAnsi="Arial" w:cs="Arial"/>
+          <w:color w:val="05192D"/>
+          <w:kern w:val="0"/>
+          <w:sz w:val="24"/>
+          <w:szCs w:val="24"/>
+          <w14:ligatures w14:val="none"/>
+        </w:rPr>
+      </w:pPr>
+      <w:r>
+        <w:rPr>
+          <w:rFonts w:ascii="Arial" w:eastAsia="Times New Roman" w:hAnsi="Arial" w:cs="Arial"/>
+          <w:color w:val="05192D"/>
+          <w:kern w:val="0"/>
+          <w:sz w:val="24"/>
+          <w:szCs w:val="24"/>
+          <w14:ligatures w14:val="none"/>
+        </w:rPr>
+        <w:drawing>
+          <wp:inline distT="0" distB="0" distL="0" distR="0" wp14:anchorId="174256FF" wp14:editId="484D4A4F">
+            <wp:extent cx="5943600" cy="2787650"/>
+            <wp:effectExtent l="0" t="0" r="0" b="0"/>
+            <wp:docPr id="311181202" name="Picture 1"/>
+            <wp:cNvGraphicFramePr>
+              <a:graphicFrameLocks xmlns:a="http://schemas.openxmlformats.org/drawingml/2006/main" noChangeAspect="1"/>
+            </wp:cNvGraphicFramePr>
+            <a:graphic xmlns:a="http://schemas.openxmlformats.org/drawingml/2006/main">
+              <a:graphicData uri="http://schemas.openxmlformats.org/drawingml/2006/picture">
+                <pic:pic xmlns:pic="http://schemas.openxmlformats.org/drawingml/2006/picture">
+                  <pic:nvPicPr>
+                    <pic:cNvPr id="311181202" name=""/>
+                    <pic:cNvPicPr/>
+                  </pic:nvPicPr>
+                  <pic:blipFill>
+                    <a:blip r:embed="rId33"/>
+                    <a:stretch>
+                      <a:fillRect/>
+                    </a:stretch>
+                  </pic:blipFill>
+                  <pic:spPr>
+                    <a:xfrm>
+                      <a:off x="0" y="0"/>
+                      <a:ext cx="5943600" cy="2787650"/>
+                    </a:xfrm>
+                    <a:prstGeom prst="rect">
+                      <a:avLst/>
+                    </a:prstGeom>
+                  </pic:spPr>
+                </pic:pic>
+              </a:graphicData>
+            </a:graphic>
+          </wp:inline>
+        </w:drawing>
+      </w:r>
+    </w:p>
+    <w:p>
+      <w:pPr>
+        <w:spacing w:after="0" w:line="240" w:lineRule="auto"/>
+        <w:outlineLvl w:val="1"/>
+        <w:rPr>
+          <w:rFonts w:ascii="Arial" w:eastAsia="Times New Roman" w:hAnsi="Arial" w:cs="Arial"/>
+          <w:b/>
+          <w:bCs/>
+          <w:color w:val="05192D"/>
+          <w:kern w:val="0"/>
+          <w:sz w:val="24"/>
+          <w:szCs w:val="24"/>
+          <w14:ligatures w14:val="none"/>
+        </w:rPr>
+      </w:pPr>
+      <w:r>
+        <w:rPr>
+          <w:rFonts w:ascii="Arial" w:eastAsia="Times New Roman" w:hAnsi="Arial" w:cs="Arial"/>
+          <w:b/>
+          <w:bCs/>
+          <w:color w:val="05192D"/>
+          <w:kern w:val="0"/>
+          <w:sz w:val="24"/>
+          <w:szCs w:val="24"/>
+          <w14:ligatures w14:val="none"/>
+        </w:rPr>
+        <w:lastRenderedPageBreak/>
+        <w:t xml:space="preserve">Grouped </w:t>
+      </w:r>
+      <w:proofErr w:type="gramStart"/>
+      <w:r>
+        <w:rPr>
+          <w:rFonts w:ascii="Arial" w:eastAsia="Times New Roman" w:hAnsi="Arial" w:cs="Arial"/>
+          <w:b/>
+          <w:bCs/>
+          <w:color w:val="05192D"/>
+          <w:kern w:val="0"/>
+          <w:sz w:val="24"/>
+          <w:szCs w:val="24"/>
+          <w14:ligatures w14:val="none"/>
+        </w:rPr>
+        <w:t>summaries</w:t>
+      </w:r>
+      <w:proofErr w:type="gramEnd"/>
+    </w:p>
+    <w:p>
+      <w:pPr>
+        <w:spacing w:after="120" w:line="240" w:lineRule="auto"/>
+        <w:rPr>
+          <w:rFonts w:ascii="Arial" w:eastAsia="Times New Roman" w:hAnsi="Arial" w:cs="Arial"/>
+          <w:color w:val="05192D"/>
+          <w:kern w:val="0"/>
+          <w:sz w:val="24"/>
+          <w:szCs w:val="24"/>
+          <w14:ligatures w14:val="none"/>
+        </w:rPr>
+      </w:pPr>
+      <w:r>
+        <w:rPr>
+          <w:rFonts w:ascii="Arial" w:eastAsia="Times New Roman" w:hAnsi="Arial" w:cs="Arial"/>
+          <w:color w:val="05192D"/>
+          <w:kern w:val="0"/>
+          <w:sz w:val="24"/>
+          <w:szCs w:val="24"/>
+          <w14:ligatures w14:val="none"/>
+        </w:rPr>
+        <w:t xml:space="preserve">That's where the </w:t>
+      </w:r>
+      <w:proofErr w:type="spellStart"/>
+      <w:r>
+        <w:rPr>
+          <w:rFonts w:ascii="Arial" w:eastAsia="Times New Roman" w:hAnsi="Arial" w:cs="Arial"/>
+          <w:color w:val="05192D"/>
+          <w:kern w:val="0"/>
+          <w:sz w:val="24"/>
+          <w:szCs w:val="24"/>
+          <w14:ligatures w14:val="none"/>
+        </w:rPr>
+        <w:t>groupby</w:t>
+      </w:r>
+      <w:proofErr w:type="spellEnd"/>
+      <w:r>
+        <w:rPr>
+          <w:rFonts w:ascii="Arial" w:eastAsia="Times New Roman" w:hAnsi="Arial" w:cs="Arial"/>
+          <w:color w:val="05192D"/>
+          <w:kern w:val="0"/>
+          <w:sz w:val="24"/>
+          <w:szCs w:val="24"/>
+          <w14:ligatures w14:val="none"/>
+        </w:rPr>
+        <w:t xml:space="preserve"> method comes in. We can group by the color variable, select the weight column, and take the mean. This will give us the mean weight for each dog color. This was just one line of code compared to the five we had to write before to get the same results.</w:t>
+      </w:r>
+    </w:p>
+    <w:p>
+      <w:pPr>
+        <w:spacing w:after="120" w:line="240" w:lineRule="auto"/>
+        <w:rPr>
+          <w:rFonts w:ascii="Arial" w:eastAsia="Times New Roman" w:hAnsi="Arial" w:cs="Arial"/>
+          <w:color w:val="05192D"/>
+          <w:kern w:val="0"/>
+          <w:sz w:val="24"/>
+          <w:szCs w:val="24"/>
+          <w14:ligatures w14:val="none"/>
+        </w:rPr>
+      </w:pPr>
+      <w:r>
+        <w:rPr>
+          <w:rFonts w:ascii="Arial" w:eastAsia="Times New Roman" w:hAnsi="Arial" w:cs="Arial"/>
+          <w:color w:val="05192D"/>
+          <w:kern w:val="0"/>
+          <w:sz w:val="24"/>
+          <w:szCs w:val="24"/>
+          <w14:ligatures w14:val="none"/>
+        </w:rPr>
+        <w:drawing>
+          <wp:inline distT="0" distB="0" distL="0" distR="0" wp14:anchorId="525885FA" wp14:editId="24960D23">
+            <wp:extent cx="5943600" cy="2602230"/>
+            <wp:effectExtent l="0" t="0" r="0" b="7620"/>
+            <wp:docPr id="1282782530" name="Picture 1"/>
+            <wp:cNvGraphicFramePr>
+              <a:graphicFrameLocks xmlns:a="http://schemas.openxmlformats.org/drawingml/2006/main" noChangeAspect="1"/>
+            </wp:cNvGraphicFramePr>
+            <a:graphic xmlns:a="http://schemas.openxmlformats.org/drawingml/2006/main">
+              <a:graphicData uri="http://schemas.openxmlformats.org/drawingml/2006/picture">
+                <pic:pic xmlns:pic="http://schemas.openxmlformats.org/drawingml/2006/picture">
+                  <pic:nvPicPr>
+                    <pic:cNvPr id="1282782530" name=""/>
+                    <pic:cNvPicPr/>
+                  </pic:nvPicPr>
+                  <pic:blipFill>
+                    <a:blip r:embed="rId34"/>
+                    <a:stretch>
+                      <a:fillRect/>
+                    </a:stretch>
+                  </pic:blipFill>
+                  <pic:spPr>
+                    <a:xfrm>
+                      <a:off x="0" y="0"/>
+                      <a:ext cx="5943600" cy="2602230"/>
+                    </a:xfrm>
+                    <a:prstGeom prst="rect">
+                      <a:avLst/>
+                    </a:prstGeom>
+                  </pic:spPr>
+                </pic:pic>
+              </a:graphicData>
+            </a:graphic>
+          </wp:inline>
+        </w:drawing>
+      </w:r>
+    </w:p>
+    <w:p>
+      <w:pPr>
+        <w:spacing w:after="0" w:line="240" w:lineRule="auto"/>
+        <w:outlineLvl w:val="1"/>
+        <w:rPr>
+          <w:rFonts w:ascii="Arial" w:eastAsia="Times New Roman" w:hAnsi="Arial" w:cs="Arial"/>
+          <w:b/>
+          <w:bCs/>
+          <w:color w:val="05192D"/>
+          <w:kern w:val="0"/>
+          <w:sz w:val="24"/>
+          <w:szCs w:val="24"/>
+          <w14:ligatures w14:val="none"/>
+        </w:rPr>
+      </w:pPr>
+      <w:r>
+        <w:rPr>
+          <w:rFonts w:ascii="Arial" w:eastAsia="Times New Roman" w:hAnsi="Arial" w:cs="Arial"/>
+          <w:b/>
+          <w:bCs/>
+          <w:color w:val="05192D"/>
+          <w:kern w:val="0"/>
+          <w:sz w:val="24"/>
+          <w:szCs w:val="24"/>
+          <w14:ligatures w14:val="none"/>
+        </w:rPr>
+        <w:t>Multiple grouped summaries</w:t>
+      </w:r>
+    </w:p>
+    <w:p>
+      <w:pPr>
+        <w:spacing w:after="120" w:line="240" w:lineRule="auto"/>
+        <w:rPr>
+          <w:rFonts w:ascii="Arial" w:eastAsia="Times New Roman" w:hAnsi="Arial" w:cs="Arial"/>
+          <w:color w:val="05192D"/>
+          <w:kern w:val="0"/>
+          <w:sz w:val="24"/>
+          <w:szCs w:val="24"/>
+          <w14:ligatures w14:val="none"/>
+        </w:rPr>
+      </w:pPr>
+      <w:r>
+        <w:rPr>
+          <w:rFonts w:ascii="Arial" w:eastAsia="Times New Roman" w:hAnsi="Arial" w:cs="Arial"/>
+          <w:color w:val="05192D"/>
+          <w:kern w:val="0"/>
+          <w:sz w:val="24"/>
+          <w:szCs w:val="24"/>
+          <w14:ligatures w14:val="none"/>
+        </w:rPr>
+        <w:t xml:space="preserve">Just like with ungrouped summary statistics, we can use the </w:t>
+      </w:r>
+      <w:proofErr w:type="spellStart"/>
+      <w:r>
+        <w:rPr>
+          <w:rFonts w:ascii="Arial" w:eastAsia="Times New Roman" w:hAnsi="Arial" w:cs="Arial"/>
+          <w:color w:val="05192D"/>
+          <w:kern w:val="0"/>
+          <w:sz w:val="24"/>
+          <w:szCs w:val="24"/>
+          <w14:ligatures w14:val="none"/>
+        </w:rPr>
+        <w:t>agg</w:t>
+      </w:r>
+      <w:proofErr w:type="spellEnd"/>
+      <w:r>
+        <w:rPr>
+          <w:rFonts w:ascii="Arial" w:eastAsia="Times New Roman" w:hAnsi="Arial" w:cs="Arial"/>
+          <w:color w:val="05192D"/>
+          <w:kern w:val="0"/>
+          <w:sz w:val="24"/>
+          <w:szCs w:val="24"/>
+          <w14:ligatures w14:val="none"/>
+        </w:rPr>
+        <w:t xml:space="preserve"> method to get multiple statistics. Here, we pass a list of functions into </w:t>
+      </w:r>
+      <w:proofErr w:type="spellStart"/>
+      <w:r>
+        <w:rPr>
+          <w:rFonts w:ascii="Arial" w:eastAsia="Times New Roman" w:hAnsi="Arial" w:cs="Arial"/>
+          <w:color w:val="05192D"/>
+          <w:kern w:val="0"/>
+          <w:sz w:val="24"/>
+          <w:szCs w:val="24"/>
+          <w14:ligatures w14:val="none"/>
+        </w:rPr>
+        <w:t>agg</w:t>
+      </w:r>
+      <w:proofErr w:type="spellEnd"/>
+      <w:r>
+        <w:rPr>
+          <w:rFonts w:ascii="Arial" w:eastAsia="Times New Roman" w:hAnsi="Arial" w:cs="Arial"/>
+          <w:color w:val="05192D"/>
+          <w:kern w:val="0"/>
+          <w:sz w:val="24"/>
+          <w:szCs w:val="24"/>
+          <w14:ligatures w14:val="none"/>
+        </w:rPr>
+        <w:t xml:space="preserve"> after grouping by color. This gives us the minimum, maximum, and sum of the different colored dogs' weights.</w:t>
+      </w:r>
+    </w:p>
+    <w:p>
+      <w:pPr>
+        <w:spacing w:after="120" w:line="240" w:lineRule="auto"/>
+        <w:rPr>
+          <w:rFonts w:ascii="Arial" w:eastAsia="Times New Roman" w:hAnsi="Arial" w:cs="Arial"/>
+          <w:color w:val="05192D"/>
+          <w:kern w:val="0"/>
+          <w:sz w:val="24"/>
+          <w:szCs w:val="24"/>
+          <w14:ligatures w14:val="none"/>
+        </w:rPr>
+      </w:pPr>
+      <w:r>
+        <w:rPr>
+          <w:rFonts w:ascii="Arial" w:eastAsia="Times New Roman" w:hAnsi="Arial" w:cs="Arial"/>
+          <w:color w:val="05192D"/>
+          <w:kern w:val="0"/>
+          <w:sz w:val="24"/>
+          <w:szCs w:val="24"/>
+          <w14:ligatures w14:val="none"/>
+        </w:rPr>
+        <w:drawing>
+          <wp:inline distT="0" distB="0" distL="0" distR="0" wp14:anchorId="0B4A4425" wp14:editId="2EE9C2DB">
+            <wp:extent cx="5943600" cy="2584450"/>
+            <wp:effectExtent l="0" t="0" r="0" b="6350"/>
+            <wp:docPr id="1721363333" name="Picture 1"/>
+            <wp:cNvGraphicFramePr>
+              <a:graphicFrameLocks xmlns:a="http://schemas.openxmlformats.org/drawingml/2006/main" noChangeAspect="1"/>
+            </wp:cNvGraphicFramePr>
+            <a:graphic xmlns:a="http://schemas.openxmlformats.org/drawingml/2006/main">
+              <a:graphicData uri="http://schemas.openxmlformats.org/drawingml/2006/picture">
+                <pic:pic xmlns:pic="http://schemas.openxmlformats.org/drawingml/2006/picture">
+                  <pic:nvPicPr>
+                    <pic:cNvPr id="1721363333" name=""/>
+                    <pic:cNvPicPr/>
+                  </pic:nvPicPr>
+                  <pic:blipFill>
+                    <a:blip r:embed="rId35"/>
+                    <a:stretch>
+                      <a:fillRect/>
+                    </a:stretch>
+                  </pic:blipFill>
+                  <pic:spPr>
+                    <a:xfrm>
+                      <a:off x="0" y="0"/>
+                      <a:ext cx="5943600" cy="2584450"/>
+                    </a:xfrm>
+                    <a:prstGeom prst="rect">
+                      <a:avLst/>
+                    </a:prstGeom>
+                  </pic:spPr>
+                </pic:pic>
+              </a:graphicData>
+            </a:graphic>
+          </wp:inline>
+        </w:drawing>
+      </w:r>
+    </w:p>
+    <w:p>
+      <w:pPr>
+        <w:spacing w:after="0" w:line="240" w:lineRule="auto"/>
+        <w:outlineLvl w:val="1"/>
+        <w:rPr>
+          <w:rFonts w:ascii="Arial" w:eastAsia="Times New Roman" w:hAnsi="Arial" w:cs="Arial"/>
+          <w:b/>
+          <w:bCs/>
+          <w:color w:val="05192D"/>
+          <w:kern w:val="0"/>
+          <w:sz w:val="24"/>
+          <w:szCs w:val="24"/>
+          <w14:ligatures w14:val="none"/>
+        </w:rPr>
+      </w:pPr>
+      <w:r>
+        <w:rPr>
+          <w:rFonts w:ascii="Arial" w:eastAsia="Times New Roman" w:hAnsi="Arial" w:cs="Arial"/>
+          <w:b/>
+          <w:bCs/>
+          <w:color w:val="05192D"/>
+          <w:kern w:val="0"/>
+          <w:sz w:val="24"/>
+          <w:szCs w:val="24"/>
+          <w14:ligatures w14:val="none"/>
+        </w:rPr>
+        <w:t>Grouping by multiple variables</w:t>
+      </w:r>
+    </w:p>
+    <w:p>
+      <w:pPr>
+        <w:spacing w:after="120" w:line="240" w:lineRule="auto"/>
+        <w:rPr>
+          <w:rFonts w:ascii="Arial" w:eastAsia="Times New Roman" w:hAnsi="Arial" w:cs="Arial"/>
+          <w:color w:val="05192D"/>
+          <w:kern w:val="0"/>
+          <w:sz w:val="24"/>
+          <w:szCs w:val="24"/>
+          <w14:ligatures w14:val="none"/>
+        </w:rPr>
+      </w:pPr>
+      <w:r>
+        <w:rPr>
+          <w:rFonts w:ascii="Arial" w:eastAsia="Times New Roman" w:hAnsi="Arial" w:cs="Arial"/>
+          <w:color w:val="05192D"/>
+          <w:kern w:val="0"/>
+          <w:sz w:val="24"/>
+          <w:szCs w:val="24"/>
+          <w14:ligatures w14:val="none"/>
+        </w:rPr>
+        <w:t xml:space="preserve">You can also group by multiple columns and calculate summary statistics. Here, we group by color and breed, select the weight </w:t>
+      </w:r>
+      <w:proofErr w:type="gramStart"/>
+      <w:r>
+        <w:rPr>
+          <w:rFonts w:ascii="Arial" w:eastAsia="Times New Roman" w:hAnsi="Arial" w:cs="Arial"/>
+          <w:color w:val="05192D"/>
+          <w:kern w:val="0"/>
+          <w:sz w:val="24"/>
+          <w:szCs w:val="24"/>
+          <w14:ligatures w14:val="none"/>
+        </w:rPr>
+        <w:t>column</w:t>
+      </w:r>
+      <w:proofErr w:type="gramEnd"/>
+      <w:r>
+        <w:rPr>
+          <w:rFonts w:ascii="Arial" w:eastAsia="Times New Roman" w:hAnsi="Arial" w:cs="Arial"/>
+          <w:color w:val="05192D"/>
+          <w:kern w:val="0"/>
+          <w:sz w:val="24"/>
+          <w:szCs w:val="24"/>
+          <w14:ligatures w14:val="none"/>
+        </w:rPr>
+        <w:t xml:space="preserve"> and take the mean. This gives us the mean weight of each breed of each color.</w:t>
+      </w:r>
+    </w:p>
+    <w:p>
+      <w:pPr>
+        <w:spacing w:after="120" w:line="240" w:lineRule="auto"/>
+        <w:rPr>
+          <w:rFonts w:ascii="Arial" w:eastAsia="Times New Roman" w:hAnsi="Arial" w:cs="Arial"/>
+          <w:color w:val="05192D"/>
+          <w:kern w:val="0"/>
+          <w:sz w:val="24"/>
+          <w:szCs w:val="24"/>
+          <w14:ligatures w14:val="none"/>
+        </w:rPr>
+      </w:pPr>
+      <w:r>
+        <w:rPr>
+          <w:rFonts w:ascii="Arial" w:eastAsia="Times New Roman" w:hAnsi="Arial" w:cs="Arial"/>
+          <w:color w:val="05192D"/>
+          <w:kern w:val="0"/>
+          <w:sz w:val="24"/>
+          <w:szCs w:val="24"/>
+          <w14:ligatures w14:val="none"/>
+        </w:rPr>
+        <w:lastRenderedPageBreak/>
+        <w:drawing>
+          <wp:inline distT="0" distB="0" distL="0" distR="0" wp14:anchorId="2C65A072" wp14:editId="2E2958C6">
+            <wp:extent cx="5943600" cy="3023235"/>
+            <wp:effectExtent l="0" t="0" r="0" b="5715"/>
+            <wp:docPr id="932011458" name="Picture 1"/>
+            <wp:cNvGraphicFramePr>
+              <a:graphicFrameLocks xmlns:a="http://schemas.openxmlformats.org/drawingml/2006/main" noChangeAspect="1"/>
+            </wp:cNvGraphicFramePr>
+            <a:graphic xmlns:a="http://schemas.openxmlformats.org/drawingml/2006/main">
+              <a:graphicData uri="http://schemas.openxmlformats.org/drawingml/2006/picture">
+                <pic:pic xmlns:pic="http://schemas.openxmlformats.org/drawingml/2006/picture">
+                  <pic:nvPicPr>
+                    <pic:cNvPr id="932011458" name=""/>
+                    <pic:cNvPicPr/>
+                  </pic:nvPicPr>
+                  <pic:blipFill>
+                    <a:blip r:embed="rId36"/>
+                    <a:stretch>
+                      <a:fillRect/>
+                    </a:stretch>
+                  </pic:blipFill>
+                  <pic:spPr>
+                    <a:xfrm>
+                      <a:off x="0" y="0"/>
+                      <a:ext cx="5943600" cy="3023235"/>
+                    </a:xfrm>
+                    <a:prstGeom prst="rect">
+                      <a:avLst/>
+                    </a:prstGeom>
+                  </pic:spPr>
+                </pic:pic>
+              </a:graphicData>
+            </a:graphic>
+          </wp:inline>
+        </w:drawing>
+      </w:r>
+    </w:p>
+    <w:p>
+      <w:pPr>
+        <w:shd w:val="clear" w:color="auto" w:fill="F7F7FC"/>
+        <w:spacing w:after="0" w:line="240" w:lineRule="auto"/>
+        <w:outlineLvl w:val="1"/>
+        <w:rPr>
+          <w:rFonts w:ascii="Arial" w:eastAsia="Times New Roman" w:hAnsi="Arial" w:cs="Arial"/>
+          <w:b/>
+          <w:bCs/>
+          <w:color w:val="05192D"/>
+          <w:kern w:val="0"/>
+          <w:sz w:val="24"/>
+          <w:szCs w:val="24"/>
+          <w14:ligatures w14:val="none"/>
+        </w:rPr>
+      </w:pPr>
+      <w:r>
+        <w:rPr>
+          <w:rFonts w:ascii="Arial" w:eastAsia="Times New Roman" w:hAnsi="Arial" w:cs="Arial"/>
+          <w:b/>
+          <w:bCs/>
+          <w:color w:val="05192D"/>
+          <w:kern w:val="0"/>
+          <w:sz w:val="24"/>
+          <w:szCs w:val="24"/>
+          <w14:ligatures w14:val="none"/>
+        </w:rPr>
+        <w:t>Many groups, many summaries</w:t>
+      </w:r>
+    </w:p>
+    <w:p>
+      <w:pPr>
+        <w:shd w:val="clear" w:color="auto" w:fill="F7F7FC"/>
+        <w:spacing w:after="120" w:line="240" w:lineRule="auto"/>
+        <w:rPr>
+          <w:rFonts w:ascii="Arial" w:eastAsia="Times New Roman" w:hAnsi="Arial" w:cs="Arial"/>
+          <w:color w:val="05192D"/>
+          <w:kern w:val="0"/>
+          <w:sz w:val="24"/>
+          <w:szCs w:val="24"/>
+          <w14:ligatures w14:val="none"/>
+        </w:rPr>
+      </w:pPr>
+      <w:r>
+        <w:rPr>
+          <w:rFonts w:ascii="Arial" w:eastAsia="Times New Roman" w:hAnsi="Arial" w:cs="Arial"/>
+          <w:color w:val="05192D"/>
+          <w:kern w:val="0"/>
+          <w:sz w:val="24"/>
+          <w:szCs w:val="24"/>
+          <w14:ligatures w14:val="none"/>
+        </w:rPr>
+        <w:t>You can also group by multiple columns and aggregate by multiple columns.</w:t>
+      </w:r>
+    </w:p>
+    <w:p>
+      <w:pPr>
+        <w:ind w:firstLine="720"/>
+      </w:pPr>
+      <w:r>
+        <w:drawing>
+          <wp:inline distT="0" distB="0" distL="0" distR="0" wp14:anchorId="18110BCE" wp14:editId="71D94E2E">
+            <wp:extent cx="5943600" cy="2853055"/>
+            <wp:effectExtent l="0" t="0" r="0" b="4445"/>
+            <wp:docPr id="1951821196" name="Picture 1"/>
+            <wp:cNvGraphicFramePr>
+              <a:graphicFrameLocks xmlns:a="http://schemas.openxmlformats.org/drawingml/2006/main" noChangeAspect="1"/>
+            </wp:cNvGraphicFramePr>
+            <a:graphic xmlns:a="http://schemas.openxmlformats.org/drawingml/2006/main">
+              <a:graphicData uri="http://schemas.openxmlformats.org/drawingml/2006/picture">
+                <pic:pic xmlns:pic="http://schemas.openxmlformats.org/drawingml/2006/picture">
+                  <pic:nvPicPr>
+                    <pic:cNvPr id="1951821196" name=""/>
+                    <pic:cNvPicPr/>
+                  </pic:nvPicPr>
+                  <pic:blipFill>
+                    <a:blip r:embed="rId37"/>
+                    <a:stretch>
+                      <a:fillRect/>
+                    </a:stretch>
+                  </pic:blipFill>
+                  <pic:spPr>
+                    <a:xfrm>
+                      <a:off x="0" y="0"/>
+                      <a:ext cx="5943600" cy="2853055"/>
+                    </a:xfrm>
+                    <a:prstGeom prst="rect">
+                      <a:avLst/>
+                    </a:prstGeom>
+                  </pic:spPr>
+                </pic:pic>
+              </a:graphicData>
+            </a:graphic>
+          </wp:inline>
+        </w:drawing>
+      </w:r>
+    </w:p>
+    <w:p/>
+    <w:p>
+      <w:pPr>
+        <w:shd w:val="clear" w:color="auto" w:fill="F7F7FC"/>
+        <w:spacing w:after="0" w:line="240" w:lineRule="auto"/>
+        <w:outlineLvl w:val="1"/>
+        <w:rPr>
+          <w:rFonts w:ascii="Arial" w:eastAsia="Times New Roman" w:hAnsi="Arial" w:cs="Arial"/>
+          <w:b/>
+          <w:bCs/>
+          <w:color w:val="05192D"/>
+          <w:kern w:val="0"/>
+          <w:sz w:val="72"/>
+          <w:szCs w:val="72"/>
+          <w14:ligatures w14:val="none"/>
+        </w:rPr>
+      </w:pPr>
+      <w:r>
+        <w:rPr>
+          <w:rFonts w:ascii="Arial" w:eastAsia="Times New Roman" w:hAnsi="Arial" w:cs="Arial"/>
+          <w:b/>
+          <w:bCs/>
+          <w:color w:val="05192D"/>
+          <w:kern w:val="0"/>
+          <w:sz w:val="72"/>
+          <w:szCs w:val="72"/>
+          <w14:ligatures w14:val="none"/>
+        </w:rPr>
+        <w:t xml:space="preserve">Pivot </w:t>
+      </w:r>
+      <w:proofErr w:type="gramStart"/>
+      <w:r>
+        <w:rPr>
+          <w:rFonts w:ascii="Arial" w:eastAsia="Times New Roman" w:hAnsi="Arial" w:cs="Arial"/>
+          <w:b/>
+          <w:bCs/>
+          <w:color w:val="05192D"/>
+          <w:kern w:val="0"/>
+          <w:sz w:val="72"/>
+          <w:szCs w:val="72"/>
+          <w14:ligatures w14:val="none"/>
+        </w:rPr>
+        <w:t>tables</w:t>
+      </w:r>
+      <w:proofErr w:type="gramEnd"/>
+    </w:p>
+    <w:p>
+      <w:pPr>
+        <w:shd w:val="clear" w:color="auto" w:fill="F7F7FC"/>
+        <w:spacing w:after="120" w:line="240" w:lineRule="auto"/>
+        <w:rPr>
+          <w:rFonts w:ascii="Arial" w:eastAsia="Times New Roman" w:hAnsi="Arial" w:cs="Arial"/>
+          <w:color w:val="05192D"/>
+          <w:kern w:val="0"/>
+          <w:sz w:val="24"/>
+          <w:szCs w:val="24"/>
+          <w14:ligatures w14:val="none"/>
+        </w:rPr>
+      </w:pPr>
+      <w:r>
+        <w:rPr>
+          <w:rFonts w:ascii="Arial" w:eastAsia="Times New Roman" w:hAnsi="Arial" w:cs="Arial"/>
+          <w:color w:val="05192D"/>
+          <w:kern w:val="0"/>
+          <w:sz w:val="24"/>
+          <w:szCs w:val="24"/>
+          <w14:ligatures w14:val="none"/>
+        </w:rPr>
+        <w:t>Pivot tables are another way of calculating grouped summary statistics. If you've ever used a spreadsheet, chances are you've used a pivot table. Let's see how to create pivot tables in pandas.</w:t>
+      </w:r>
+    </w:p>
+    <w:p>
+      <w:pPr>
+        <w:spacing w:after="0" w:line="240" w:lineRule="auto"/>
+        <w:outlineLvl w:val="1"/>
+        <w:rPr>
+          <w:rFonts w:ascii="Arial" w:eastAsia="Times New Roman" w:hAnsi="Arial" w:cs="Arial"/>
+          <w:b/>
+          <w:bCs/>
+          <w:color w:val="05192D"/>
+          <w:kern w:val="0"/>
+          <w:sz w:val="24"/>
+          <w:szCs w:val="24"/>
+          <w14:ligatures w14:val="none"/>
+        </w:rPr>
+      </w:pPr>
+      <w:r>
+        <w:rPr>
+          <w:rFonts w:ascii="Arial" w:eastAsia="Times New Roman" w:hAnsi="Arial" w:cs="Arial"/>
+          <w:b/>
+          <w:bCs/>
+          <w:color w:val="05192D"/>
+          <w:kern w:val="0"/>
+          <w:sz w:val="24"/>
+          <w:szCs w:val="24"/>
+          <w14:ligatures w14:val="none"/>
+        </w:rPr>
+        <w:t xml:space="preserve">Group by to pivot </w:t>
+      </w:r>
+      <w:proofErr w:type="gramStart"/>
+      <w:r>
+        <w:rPr>
+          <w:rFonts w:ascii="Arial" w:eastAsia="Times New Roman" w:hAnsi="Arial" w:cs="Arial"/>
+          <w:b/>
+          <w:bCs/>
+          <w:color w:val="05192D"/>
+          <w:kern w:val="0"/>
+          <w:sz w:val="24"/>
+          <w:szCs w:val="24"/>
+          <w14:ligatures w14:val="none"/>
+        </w:rPr>
+        <w:t>table</w:t>
+      </w:r>
+      <w:proofErr w:type="gramEnd"/>
+    </w:p>
+    <w:p>
+      <w:pPr>
+        <w:spacing w:after="120" w:line="240" w:lineRule="auto"/>
+        <w:rPr>
+          <w:rFonts w:ascii="Arial" w:eastAsia="Times New Roman" w:hAnsi="Arial" w:cs="Arial"/>
+          <w:color w:val="05192D"/>
+          <w:kern w:val="0"/>
+          <w:sz w:val="24"/>
+          <w:szCs w:val="24"/>
+          <w14:ligatures w14:val="none"/>
+        </w:rPr>
+      </w:pPr>
+      <w:r>
+        <w:rPr>
+          <w:rFonts w:ascii="Arial" w:eastAsia="Times New Roman" w:hAnsi="Arial" w:cs="Arial"/>
+          <w:color w:val="05192D"/>
+          <w:kern w:val="0"/>
+          <w:sz w:val="24"/>
+          <w:szCs w:val="24"/>
+          <w14:ligatures w14:val="none"/>
+        </w:rPr>
+        <w:lastRenderedPageBreak/>
+        <w:t xml:space="preserve">In the last lesson, we grouped the dogs by color and calculated their mean weights. We can do the same thing using the </w:t>
+      </w:r>
+      <w:proofErr w:type="spellStart"/>
+      <w:r>
+        <w:rPr>
+          <w:rFonts w:ascii="Arial" w:eastAsia="Times New Roman" w:hAnsi="Arial" w:cs="Arial"/>
+          <w:color w:val="05192D"/>
+          <w:kern w:val="0"/>
+          <w:sz w:val="24"/>
+          <w:szCs w:val="24"/>
+          <w14:ligatures w14:val="none"/>
+        </w:rPr>
+        <w:t>pivot_table</w:t>
+      </w:r>
+      <w:proofErr w:type="spellEnd"/>
+      <w:r>
+        <w:rPr>
+          <w:rFonts w:ascii="Arial" w:eastAsia="Times New Roman" w:hAnsi="Arial" w:cs="Arial"/>
+          <w:color w:val="05192D"/>
+          <w:kern w:val="0"/>
+          <w:sz w:val="24"/>
+          <w:szCs w:val="24"/>
+          <w14:ligatures w14:val="none"/>
+        </w:rPr>
+        <w:t xml:space="preserve"> method. The "values" argument is the column that you want to summarize, and the index column is the column that you want to group by. By default, </w:t>
+      </w:r>
+      <w:proofErr w:type="spellStart"/>
+      <w:r>
+        <w:rPr>
+          <w:rFonts w:ascii="Arial" w:eastAsia="Times New Roman" w:hAnsi="Arial" w:cs="Arial"/>
+          <w:color w:val="05192D"/>
+          <w:kern w:val="0"/>
+          <w:sz w:val="24"/>
+          <w:szCs w:val="24"/>
+          <w14:ligatures w14:val="none"/>
+        </w:rPr>
+        <w:t>pivot_table</w:t>
+      </w:r>
+      <w:proofErr w:type="spellEnd"/>
+      <w:r>
+        <w:rPr>
+          <w:rFonts w:ascii="Arial" w:eastAsia="Times New Roman" w:hAnsi="Arial" w:cs="Arial"/>
+          <w:color w:val="05192D"/>
+          <w:kern w:val="0"/>
+          <w:sz w:val="24"/>
+          <w:szCs w:val="24"/>
+          <w14:ligatures w14:val="none"/>
+        </w:rPr>
+        <w:t xml:space="preserve"> takes the mean value for each group.</w:t>
+      </w:r>
+    </w:p>
+    <w:p>
+      <w:pPr>
+        <w:spacing w:after="120" w:line="240" w:lineRule="auto"/>
+        <w:rPr>
+          <w:rFonts w:ascii="Arial" w:eastAsia="Times New Roman" w:hAnsi="Arial" w:cs="Arial"/>
+          <w:color w:val="05192D"/>
+          <w:kern w:val="0"/>
+          <w:sz w:val="24"/>
+          <w:szCs w:val="24"/>
+          <w14:ligatures w14:val="none"/>
+        </w:rPr>
+      </w:pPr>
+      <w:r>
+        <w:rPr>
+          <w:rFonts w:ascii="Arial" w:eastAsia="Times New Roman" w:hAnsi="Arial" w:cs="Arial"/>
+          <w:color w:val="05192D"/>
+          <w:kern w:val="0"/>
+          <w:sz w:val="24"/>
+          <w:szCs w:val="24"/>
+          <w14:ligatures w14:val="none"/>
+        </w:rPr>
+        <w:drawing>
+          <wp:inline distT="0" distB="0" distL="0" distR="0" wp14:anchorId="6A129E3D" wp14:editId="07B4BB08">
+            <wp:extent cx="5943600" cy="2701925"/>
+            <wp:effectExtent l="0" t="0" r="0" b="3175"/>
+            <wp:docPr id="1109116312" name="Picture 1"/>
+            <wp:cNvGraphicFramePr>
+              <a:graphicFrameLocks xmlns:a="http://schemas.openxmlformats.org/drawingml/2006/main" noChangeAspect="1"/>
+            </wp:cNvGraphicFramePr>
+            <a:graphic xmlns:a="http://schemas.openxmlformats.org/drawingml/2006/main">
+              <a:graphicData uri="http://schemas.openxmlformats.org/drawingml/2006/picture">
+                <pic:pic xmlns:pic="http://schemas.openxmlformats.org/drawingml/2006/picture">
+                  <pic:nvPicPr>
+                    <pic:cNvPr id="1109116312" name=""/>
+                    <pic:cNvPicPr/>
+                  </pic:nvPicPr>
+                  <pic:blipFill>
+                    <a:blip r:embed="rId38"/>
+                    <a:stretch>
+                      <a:fillRect/>
+                    </a:stretch>
+                  </pic:blipFill>
+                  <pic:spPr>
+                    <a:xfrm>
+                      <a:off x="0" y="0"/>
+                      <a:ext cx="5943600" cy="2701925"/>
+                    </a:xfrm>
+                    <a:prstGeom prst="rect">
+                      <a:avLst/>
+                    </a:prstGeom>
+                  </pic:spPr>
+                </pic:pic>
+              </a:graphicData>
+            </a:graphic>
+          </wp:inline>
+        </w:drawing>
+      </w:r>
+    </w:p>
+    <w:p>
+      <w:pPr>
+        <w:spacing w:after="0" w:line="240" w:lineRule="auto"/>
+        <w:outlineLvl w:val="1"/>
+        <w:rPr>
+          <w:rFonts w:ascii="Arial" w:eastAsia="Times New Roman" w:hAnsi="Arial" w:cs="Arial"/>
+          <w:b/>
+          <w:bCs/>
+          <w:color w:val="05192D"/>
+          <w:kern w:val="0"/>
+          <w:sz w:val="24"/>
+          <w:szCs w:val="24"/>
+          <w14:ligatures w14:val="none"/>
+        </w:rPr>
+      </w:pPr>
+      <w:r>
+        <w:rPr>
+          <w:rFonts w:ascii="Arial" w:eastAsia="Times New Roman" w:hAnsi="Arial" w:cs="Arial"/>
+          <w:b/>
+          <w:bCs/>
+          <w:color w:val="05192D"/>
+          <w:kern w:val="0"/>
+          <w:sz w:val="24"/>
+          <w:szCs w:val="24"/>
+          <w14:ligatures w14:val="none"/>
+        </w:rPr>
+        <w:t>Different statistics</w:t>
+      </w:r>
+    </w:p>
+    <w:p>
+      <w:pPr>
+        <w:spacing w:after="120" w:line="240" w:lineRule="auto"/>
+        <w:rPr>
+          <w:rFonts w:ascii="Arial" w:eastAsia="Times New Roman" w:hAnsi="Arial" w:cs="Arial"/>
+          <w:color w:val="05192D"/>
+          <w:kern w:val="0"/>
+          <w:sz w:val="24"/>
+          <w:szCs w:val="24"/>
+          <w14:ligatures w14:val="none"/>
+        </w:rPr>
+      </w:pPr>
+      <w:r>
+        <w:rPr>
+          <w:rFonts w:ascii="Arial" w:eastAsia="Times New Roman" w:hAnsi="Arial" w:cs="Arial"/>
+          <w:color w:val="05192D"/>
+          <w:kern w:val="0"/>
+          <w:sz w:val="24"/>
+          <w:szCs w:val="24"/>
+          <w14:ligatures w14:val="none"/>
+        </w:rPr>
+        <w:t xml:space="preserve">If we want a different summary statistic, we can use the </w:t>
+      </w:r>
+      <w:proofErr w:type="spellStart"/>
+      <w:r>
+        <w:rPr>
+          <w:rFonts w:ascii="Arial" w:eastAsia="Times New Roman" w:hAnsi="Arial" w:cs="Arial"/>
+          <w:color w:val="05192D"/>
+          <w:kern w:val="0"/>
+          <w:sz w:val="24"/>
+          <w:szCs w:val="24"/>
+          <w14:ligatures w14:val="none"/>
+        </w:rPr>
+        <w:t>aggfunc</w:t>
+      </w:r>
+      <w:proofErr w:type="spellEnd"/>
+      <w:r>
+        <w:rPr>
+          <w:rFonts w:ascii="Arial" w:eastAsia="Times New Roman" w:hAnsi="Arial" w:cs="Arial"/>
+          <w:color w:val="05192D"/>
+          <w:kern w:val="0"/>
+          <w:sz w:val="24"/>
+          <w:szCs w:val="24"/>
+          <w14:ligatures w14:val="none"/>
+        </w:rPr>
+        <w:t xml:space="preserve"> argument and pass it a function. Here, we take the median for each dog color using NumPy's median function.</w:t>
+      </w:r>
+    </w:p>
+    <w:p>
+      <w:pPr>
+        <w:spacing w:after="120" w:line="240" w:lineRule="auto"/>
+        <w:rPr>
+          <w:rFonts w:ascii="Arial" w:eastAsia="Times New Roman" w:hAnsi="Arial" w:cs="Arial"/>
+          <w:color w:val="05192D"/>
+          <w:kern w:val="0"/>
+          <w:sz w:val="24"/>
+          <w:szCs w:val="24"/>
+          <w14:ligatures w14:val="none"/>
+        </w:rPr>
+      </w:pPr>
+      <w:r>
+        <w:rPr>
+          <w:rFonts w:ascii="Arial" w:eastAsia="Times New Roman" w:hAnsi="Arial" w:cs="Arial"/>
+          <w:color w:val="05192D"/>
+          <w:kern w:val="0"/>
+          <w:sz w:val="24"/>
+          <w:szCs w:val="24"/>
+          <w14:ligatures w14:val="none"/>
+        </w:rPr>
+        <w:drawing>
+          <wp:inline distT="0" distB="0" distL="0" distR="0" wp14:anchorId="35927AE2" wp14:editId="04F932DC">
+            <wp:extent cx="5943600" cy="2697480"/>
+            <wp:effectExtent l="0" t="0" r="0" b="7620"/>
+            <wp:docPr id="486602225" name="Picture 1"/>
+            <wp:cNvGraphicFramePr>
+              <a:graphicFrameLocks xmlns:a="http://schemas.openxmlformats.org/drawingml/2006/main" noChangeAspect="1"/>
+            </wp:cNvGraphicFramePr>
+            <a:graphic xmlns:a="http://schemas.openxmlformats.org/drawingml/2006/main">
+              <a:graphicData uri="http://schemas.openxmlformats.org/drawingml/2006/picture">
+                <pic:pic xmlns:pic="http://schemas.openxmlformats.org/drawingml/2006/picture">
+                  <pic:nvPicPr>
+                    <pic:cNvPr id="486602225" name=""/>
+                    <pic:cNvPicPr/>
+                  </pic:nvPicPr>
+                  <pic:blipFill>
+                    <a:blip r:embed="rId39"/>
+                    <a:stretch>
+                      <a:fillRect/>
+                    </a:stretch>
+                  </pic:blipFill>
+                  <pic:spPr>
+                    <a:xfrm>
+                      <a:off x="0" y="0"/>
+                      <a:ext cx="5943600" cy="2697480"/>
+                    </a:xfrm>
+                    <a:prstGeom prst="rect">
+                      <a:avLst/>
+                    </a:prstGeom>
+                  </pic:spPr>
+                </pic:pic>
+              </a:graphicData>
+            </a:graphic>
+          </wp:inline>
+        </w:drawing>
+      </w:r>
+    </w:p>
+    <w:p>
+      <w:pPr>
+        <w:spacing w:after="0" w:line="240" w:lineRule="auto"/>
+        <w:outlineLvl w:val="1"/>
+        <w:rPr>
+          <w:rFonts w:ascii="Arial" w:eastAsia="Times New Roman" w:hAnsi="Arial" w:cs="Arial"/>
+          <w:b/>
+          <w:bCs/>
+          <w:color w:val="05192D"/>
+          <w:kern w:val="0"/>
+          <w:sz w:val="24"/>
+          <w:szCs w:val="24"/>
+          <w14:ligatures w14:val="none"/>
+        </w:rPr>
+      </w:pPr>
+      <w:r>
+        <w:rPr>
+          <w:rFonts w:ascii="Arial" w:eastAsia="Times New Roman" w:hAnsi="Arial" w:cs="Arial"/>
+          <w:b/>
+          <w:bCs/>
+          <w:color w:val="05192D"/>
+          <w:kern w:val="0"/>
+          <w:sz w:val="24"/>
+          <w:szCs w:val="24"/>
+          <w14:ligatures w14:val="none"/>
+        </w:rPr>
+        <w:t>Multiple statistics</w:t>
+      </w:r>
+    </w:p>
+    <w:p>
+      <w:pPr>
+        <w:spacing w:after="120" w:line="240" w:lineRule="auto"/>
+        <w:rPr>
+          <w:rFonts w:ascii="Arial" w:eastAsia="Times New Roman" w:hAnsi="Arial" w:cs="Arial"/>
+          <w:color w:val="05192D"/>
+          <w:kern w:val="0"/>
+          <w:sz w:val="24"/>
+          <w:szCs w:val="24"/>
+          <w14:ligatures w14:val="none"/>
+        </w:rPr>
+      </w:pPr>
+      <w:r>
+        <w:rPr>
+          <w:rFonts w:ascii="Arial" w:eastAsia="Times New Roman" w:hAnsi="Arial" w:cs="Arial"/>
+          <w:color w:val="05192D"/>
+          <w:kern w:val="0"/>
+          <w:sz w:val="24"/>
+          <w:szCs w:val="24"/>
+          <w14:ligatures w14:val="none"/>
+        </w:rPr>
+        <w:t xml:space="preserve">To get multiple summary statistics at a time, we can pass a list of functions to the </w:t>
+      </w:r>
+      <w:proofErr w:type="spellStart"/>
+      <w:r>
+        <w:rPr>
+          <w:rFonts w:ascii="Arial" w:eastAsia="Times New Roman" w:hAnsi="Arial" w:cs="Arial"/>
+          <w:color w:val="05192D"/>
+          <w:kern w:val="0"/>
+          <w:sz w:val="24"/>
+          <w:szCs w:val="24"/>
+          <w14:ligatures w14:val="none"/>
+        </w:rPr>
+        <w:t>aggfunc</w:t>
+      </w:r>
+      <w:proofErr w:type="spellEnd"/>
+      <w:r>
+        <w:rPr>
+          <w:rFonts w:ascii="Arial" w:eastAsia="Times New Roman" w:hAnsi="Arial" w:cs="Arial"/>
+          <w:color w:val="05192D"/>
+          <w:kern w:val="0"/>
+          <w:sz w:val="24"/>
+          <w:szCs w:val="24"/>
+          <w14:ligatures w14:val="none"/>
+        </w:rPr>
+        <w:t xml:space="preserve"> argument. Here, we get the mean and median for each dog color.</w:t>
+      </w:r>
+    </w:p>
+    <w:p>
+      <w:pPr>
+        <w:spacing w:after="120" w:line="240" w:lineRule="auto"/>
+        <w:rPr>
+          <w:rFonts w:ascii="Arial" w:eastAsia="Times New Roman" w:hAnsi="Arial" w:cs="Arial"/>
+          <w:color w:val="05192D"/>
+          <w:kern w:val="0"/>
+          <w:sz w:val="24"/>
+          <w:szCs w:val="24"/>
+          <w14:ligatures w14:val="none"/>
+        </w:rPr>
+      </w:pPr>
+      <w:r>
+        <w:rPr>
+          <w:rFonts w:ascii="Arial" w:eastAsia="Times New Roman" w:hAnsi="Arial" w:cs="Arial"/>
+          <w:color w:val="05192D"/>
+          <w:kern w:val="0"/>
+          <w:sz w:val="24"/>
+          <w:szCs w:val="24"/>
+          <w14:ligatures w14:val="none"/>
+        </w:rPr>
+        <w:lastRenderedPageBreak/>
+        <w:drawing>
+          <wp:inline distT="0" distB="0" distL="0" distR="0" wp14:anchorId="39D15AFD" wp14:editId="07AC5885">
+            <wp:extent cx="5943600" cy="2722880"/>
+            <wp:effectExtent l="0" t="0" r="0" b="1270"/>
+            <wp:docPr id="845175282" name="Picture 1"/>
+            <wp:cNvGraphicFramePr>
+              <a:graphicFrameLocks xmlns:a="http://schemas.openxmlformats.org/drawingml/2006/main" noChangeAspect="1"/>
+            </wp:cNvGraphicFramePr>
+            <a:graphic xmlns:a="http://schemas.openxmlformats.org/drawingml/2006/main">
+              <a:graphicData uri="http://schemas.openxmlformats.org/drawingml/2006/picture">
+                <pic:pic xmlns:pic="http://schemas.openxmlformats.org/drawingml/2006/picture">
+                  <pic:nvPicPr>
+                    <pic:cNvPr id="845175282" name=""/>
+                    <pic:cNvPicPr/>
+                  </pic:nvPicPr>
+                  <pic:blipFill>
+                    <a:blip r:embed="rId40"/>
+                    <a:stretch>
+                      <a:fillRect/>
+                    </a:stretch>
+                  </pic:blipFill>
+                  <pic:spPr>
+                    <a:xfrm>
+                      <a:off x="0" y="0"/>
+                      <a:ext cx="5943600" cy="2722880"/>
+                    </a:xfrm>
+                    <a:prstGeom prst="rect">
+                      <a:avLst/>
+                    </a:prstGeom>
+                  </pic:spPr>
+                </pic:pic>
+              </a:graphicData>
+            </a:graphic>
+          </wp:inline>
+        </w:drawing>
+      </w:r>
+    </w:p>
+    <w:p>
+      <w:pPr>
+        <w:spacing w:after="0" w:line="240" w:lineRule="auto"/>
+        <w:outlineLvl w:val="1"/>
+        <w:rPr>
+          <w:rFonts w:ascii="Arial" w:eastAsia="Times New Roman" w:hAnsi="Arial" w:cs="Arial"/>
+          <w:b/>
+          <w:bCs/>
+          <w:color w:val="05192D"/>
+          <w:kern w:val="0"/>
+          <w:sz w:val="24"/>
+          <w:szCs w:val="24"/>
+          <w14:ligatures w14:val="none"/>
+        </w:rPr>
+      </w:pPr>
+      <w:r>
+        <w:rPr>
+          <w:rFonts w:ascii="Arial" w:eastAsia="Times New Roman" w:hAnsi="Arial" w:cs="Arial"/>
+          <w:b/>
+          <w:bCs/>
+          <w:color w:val="05192D"/>
+          <w:kern w:val="0"/>
+          <w:sz w:val="24"/>
+          <w:szCs w:val="24"/>
+          <w14:ligatures w14:val="none"/>
+        </w:rPr>
+        <w:t xml:space="preserve">Pivot on two </w:t>
+      </w:r>
+      <w:proofErr w:type="gramStart"/>
+      <w:r>
+        <w:rPr>
+          <w:rFonts w:ascii="Arial" w:eastAsia="Times New Roman" w:hAnsi="Arial" w:cs="Arial"/>
+          <w:b/>
+          <w:bCs/>
+          <w:color w:val="05192D"/>
+          <w:kern w:val="0"/>
+          <w:sz w:val="24"/>
+          <w:szCs w:val="24"/>
+          <w14:ligatures w14:val="none"/>
+        </w:rPr>
+        <w:t>variables</w:t>
+      </w:r>
+      <w:proofErr w:type="gramEnd"/>
+    </w:p>
+    <w:p>
+      <w:pPr>
+        <w:spacing w:after="120" w:line="240" w:lineRule="auto"/>
+        <w:rPr>
+          <w:rFonts w:ascii="Arial" w:eastAsia="Times New Roman" w:hAnsi="Arial" w:cs="Arial"/>
+          <w:color w:val="05192D"/>
+          <w:kern w:val="0"/>
+          <w:sz w:val="24"/>
+          <w:szCs w:val="24"/>
+          <w14:ligatures w14:val="none"/>
+        </w:rPr>
+      </w:pPr>
+      <w:r>
+        <w:rPr>
+          <w:rFonts w:ascii="Arial" w:eastAsia="Times New Roman" w:hAnsi="Arial" w:cs="Arial"/>
+          <w:color w:val="05192D"/>
+          <w:kern w:val="0"/>
+          <w:sz w:val="24"/>
+          <w:szCs w:val="24"/>
+          <w14:ligatures w14:val="none"/>
+        </w:rPr>
+        <w:t xml:space="preserve">You also previously computed the mean weight grouped by two variables: color and breed. We can also do this using the </w:t>
+      </w:r>
+      <w:proofErr w:type="spellStart"/>
+      <w:r>
+        <w:rPr>
+          <w:rFonts w:ascii="Arial" w:eastAsia="Times New Roman" w:hAnsi="Arial" w:cs="Arial"/>
+          <w:color w:val="05192D"/>
+          <w:kern w:val="0"/>
+          <w:sz w:val="24"/>
+          <w:szCs w:val="24"/>
+          <w14:ligatures w14:val="none"/>
+        </w:rPr>
+        <w:t>pivot_table</w:t>
+      </w:r>
+      <w:proofErr w:type="spellEnd"/>
+      <w:r>
+        <w:rPr>
+          <w:rFonts w:ascii="Arial" w:eastAsia="Times New Roman" w:hAnsi="Arial" w:cs="Arial"/>
+          <w:color w:val="05192D"/>
+          <w:kern w:val="0"/>
+          <w:sz w:val="24"/>
+          <w:szCs w:val="24"/>
+          <w14:ligatures w14:val="none"/>
+        </w:rPr>
+        <w:t xml:space="preserve"> method. To group by two variables, we can pass a second variable name into the </w:t>
+      </w:r>
+      <w:proofErr w:type="gramStart"/>
+      <w:r>
+        <w:rPr>
+          <w:rFonts w:ascii="Arial" w:eastAsia="Times New Roman" w:hAnsi="Arial" w:cs="Arial"/>
+          <w:color w:val="05192D"/>
+          <w:kern w:val="0"/>
+          <w:sz w:val="24"/>
+          <w:szCs w:val="24"/>
+          <w14:ligatures w14:val="none"/>
+        </w:rPr>
+        <w:t>columns</w:t>
+      </w:r>
+      <w:proofErr w:type="gramEnd"/>
+      <w:r>
+        <w:rPr>
+          <w:rFonts w:ascii="Arial" w:eastAsia="Times New Roman" w:hAnsi="Arial" w:cs="Arial"/>
+          <w:color w:val="05192D"/>
+          <w:kern w:val="0"/>
+          <w:sz w:val="24"/>
+          <w:szCs w:val="24"/>
+          <w14:ligatures w14:val="none"/>
+        </w:rPr>
+        <w:t xml:space="preserve"> argument. While the result looks a little different than what we had before, it contains the same numbers. There are </w:t>
+      </w:r>
+      <w:proofErr w:type="spellStart"/>
+      <w:r>
+        <w:rPr>
+          <w:rFonts w:ascii="Arial" w:eastAsia="Times New Roman" w:hAnsi="Arial" w:cs="Arial"/>
+          <w:color w:val="05192D"/>
+          <w:kern w:val="0"/>
+          <w:sz w:val="24"/>
+          <w:szCs w:val="24"/>
+          <w14:ligatures w14:val="none"/>
+        </w:rPr>
+        <w:t>NaNs</w:t>
+      </w:r>
+      <w:proofErr w:type="spellEnd"/>
+      <w:r>
+        <w:rPr>
+          <w:rFonts w:ascii="Arial" w:eastAsia="Times New Roman" w:hAnsi="Arial" w:cs="Arial"/>
+          <w:color w:val="05192D"/>
+          <w:kern w:val="0"/>
+          <w:sz w:val="24"/>
+          <w:szCs w:val="24"/>
+          <w14:ligatures w14:val="none"/>
+        </w:rPr>
+        <w:t>, or missing values, because there are no black Chihuahuas or gray Labradors in our dataset, for example.</w:t>
+      </w:r>
+    </w:p>
+    <w:p>
+      <w:pPr>
+        <w:spacing w:after="120" w:line="240" w:lineRule="auto"/>
+        <w:rPr>
+          <w:rFonts w:ascii="Arial" w:eastAsia="Times New Roman" w:hAnsi="Arial" w:cs="Arial"/>
+          <w:color w:val="05192D"/>
+          <w:kern w:val="0"/>
+          <w:sz w:val="24"/>
+          <w:szCs w:val="24"/>
+          <w14:ligatures w14:val="none"/>
+        </w:rPr>
+      </w:pPr>
+      <w:r>
+        <w:rPr>
+          <w:rFonts w:ascii="Arial" w:eastAsia="Times New Roman" w:hAnsi="Arial" w:cs="Arial"/>
+          <w:color w:val="05192D"/>
+          <w:kern w:val="0"/>
+          <w:sz w:val="24"/>
+          <w:szCs w:val="24"/>
+          <w14:ligatures w14:val="none"/>
+        </w:rPr>
+        <w:drawing>
+          <wp:inline distT="0" distB="0" distL="0" distR="0" wp14:anchorId="1658453E" wp14:editId="58D116DB">
+            <wp:extent cx="5943600" cy="2613660"/>
+            <wp:effectExtent l="0" t="0" r="0" b="0"/>
+            <wp:docPr id="1088808463" name="Picture 1"/>
+            <wp:cNvGraphicFramePr>
+              <a:graphicFrameLocks xmlns:a="http://schemas.openxmlformats.org/drawingml/2006/main" noChangeAspect="1"/>
+            </wp:cNvGraphicFramePr>
+            <a:graphic xmlns:a="http://schemas.openxmlformats.org/drawingml/2006/main">
+              <a:graphicData uri="http://schemas.openxmlformats.org/drawingml/2006/picture">
+                <pic:pic xmlns:pic="http://schemas.openxmlformats.org/drawingml/2006/picture">
+                  <pic:nvPicPr>
+                    <pic:cNvPr id="1088808463" name=""/>
+                    <pic:cNvPicPr/>
+                  </pic:nvPicPr>
+                  <pic:blipFill>
+                    <a:blip r:embed="rId41"/>
+                    <a:stretch>
+                      <a:fillRect/>
+                    </a:stretch>
+                  </pic:blipFill>
+                  <pic:spPr>
+                    <a:xfrm>
+                      <a:off x="0" y="0"/>
+                      <a:ext cx="5943600" cy="2613660"/>
+                    </a:xfrm>
+                    <a:prstGeom prst="rect">
+                      <a:avLst/>
+                    </a:prstGeom>
+                  </pic:spPr>
+                </pic:pic>
+              </a:graphicData>
+            </a:graphic>
+          </wp:inline>
+        </w:drawing>
+      </w:r>
+    </w:p>
+    <w:p>
+      <w:pPr>
+        <w:spacing w:after="0" w:line="240" w:lineRule="auto"/>
+        <w:outlineLvl w:val="1"/>
+        <w:rPr>
+          <w:rFonts w:ascii="Arial" w:eastAsia="Times New Roman" w:hAnsi="Arial" w:cs="Arial"/>
+          <w:b/>
+          <w:bCs/>
+          <w:color w:val="05192D"/>
+          <w:kern w:val="0"/>
+          <w:sz w:val="24"/>
+          <w:szCs w:val="24"/>
+          <w14:ligatures w14:val="none"/>
+        </w:rPr>
+      </w:pPr>
+      <w:r>
+        <w:rPr>
+          <w:rFonts w:ascii="Arial" w:eastAsia="Times New Roman" w:hAnsi="Arial" w:cs="Arial"/>
+          <w:b/>
+          <w:bCs/>
+          <w:color w:val="05192D"/>
+          <w:kern w:val="0"/>
+          <w:sz w:val="24"/>
+          <w:szCs w:val="24"/>
+          <w14:ligatures w14:val="none"/>
+        </w:rPr>
+        <w:t>Filling missing values in pivot tables</w:t>
+      </w:r>
+    </w:p>
+    <w:p>
+      <w:pPr>
+        <w:spacing w:after="120" w:line="240" w:lineRule="auto"/>
+        <w:rPr>
+          <w:rFonts w:ascii="Arial" w:eastAsia="Times New Roman" w:hAnsi="Arial" w:cs="Arial"/>
+          <w:color w:val="05192D"/>
+          <w:kern w:val="0"/>
+          <w:sz w:val="24"/>
+          <w:szCs w:val="24"/>
+          <w14:ligatures w14:val="none"/>
+        </w:rPr>
+      </w:pPr>
+      <w:r>
+        <w:rPr>
+          <w:rFonts w:ascii="Arial" w:eastAsia="Times New Roman" w:hAnsi="Arial" w:cs="Arial"/>
+          <w:color w:val="05192D"/>
+          <w:kern w:val="0"/>
+          <w:sz w:val="24"/>
+          <w:szCs w:val="24"/>
+          <w14:ligatures w14:val="none"/>
+        </w:rPr>
+        <w:t xml:space="preserve">Instead of having lots of missing values in our pivot table, we can have them filled in using the </w:t>
+      </w:r>
+      <w:proofErr w:type="spellStart"/>
+      <w:r>
+        <w:rPr>
+          <w:rFonts w:ascii="Arial" w:eastAsia="Times New Roman" w:hAnsi="Arial" w:cs="Arial"/>
+          <w:color w:val="05192D"/>
+          <w:kern w:val="0"/>
+          <w:sz w:val="24"/>
+          <w:szCs w:val="24"/>
+          <w14:ligatures w14:val="none"/>
+        </w:rPr>
+        <w:t>fill_value</w:t>
+      </w:r>
+      <w:proofErr w:type="spellEnd"/>
+      <w:r>
+        <w:rPr>
+          <w:rFonts w:ascii="Arial" w:eastAsia="Times New Roman" w:hAnsi="Arial" w:cs="Arial"/>
+          <w:color w:val="05192D"/>
+          <w:kern w:val="0"/>
+          <w:sz w:val="24"/>
+          <w:szCs w:val="24"/>
+          <w14:ligatures w14:val="none"/>
+        </w:rPr>
+        <w:t xml:space="preserve"> argument. Here, </w:t>
+      </w:r>
+      <w:proofErr w:type="gramStart"/>
+      <w:r>
+        <w:rPr>
+          <w:rFonts w:ascii="Arial" w:eastAsia="Times New Roman" w:hAnsi="Arial" w:cs="Arial"/>
+          <w:color w:val="05192D"/>
+          <w:kern w:val="0"/>
+          <w:sz w:val="24"/>
+          <w:szCs w:val="24"/>
+          <w14:ligatures w14:val="none"/>
+        </w:rPr>
+        <w:t>all of</w:t>
+      </w:r>
+      <w:proofErr w:type="gramEnd"/>
+      <w:r>
+        <w:rPr>
+          <w:rFonts w:ascii="Arial" w:eastAsia="Times New Roman" w:hAnsi="Arial" w:cs="Arial"/>
+          <w:color w:val="05192D"/>
+          <w:kern w:val="0"/>
+          <w:sz w:val="24"/>
+          <w:szCs w:val="24"/>
+          <w14:ligatures w14:val="none"/>
+        </w:rPr>
+        <w:t xml:space="preserve"> the </w:t>
+      </w:r>
+      <w:proofErr w:type="spellStart"/>
+      <w:r>
+        <w:rPr>
+          <w:rFonts w:ascii="Arial" w:eastAsia="Times New Roman" w:hAnsi="Arial" w:cs="Arial"/>
+          <w:color w:val="05192D"/>
+          <w:kern w:val="0"/>
+          <w:sz w:val="24"/>
+          <w:szCs w:val="24"/>
+          <w14:ligatures w14:val="none"/>
+        </w:rPr>
+        <w:t>NaNs</w:t>
+      </w:r>
+      <w:proofErr w:type="spellEnd"/>
+      <w:r>
+        <w:rPr>
+          <w:rFonts w:ascii="Arial" w:eastAsia="Times New Roman" w:hAnsi="Arial" w:cs="Arial"/>
+          <w:color w:val="05192D"/>
+          <w:kern w:val="0"/>
+          <w:sz w:val="24"/>
+          <w:szCs w:val="24"/>
+          <w14:ligatures w14:val="none"/>
+        </w:rPr>
+        <w:t xml:space="preserve"> get filled in with zeros.</w:t>
+      </w:r>
+    </w:p>
+    <w:p>
+      <w:pPr>
+        <w:spacing w:after="120" w:line="240" w:lineRule="auto"/>
+        <w:rPr>
+          <w:rFonts w:ascii="Arial" w:eastAsia="Times New Roman" w:hAnsi="Arial" w:cs="Arial"/>
+          <w:color w:val="05192D"/>
+          <w:kern w:val="0"/>
+          <w:sz w:val="24"/>
+          <w:szCs w:val="24"/>
+          <w14:ligatures w14:val="none"/>
+        </w:rPr>
+      </w:pPr>
+      <w:r>
+        <w:rPr>
+          <w:rFonts w:ascii="Arial" w:eastAsia="Times New Roman" w:hAnsi="Arial" w:cs="Arial"/>
+          <w:color w:val="05192D"/>
+          <w:kern w:val="0"/>
+          <w:sz w:val="24"/>
+          <w:szCs w:val="24"/>
+          <w14:ligatures w14:val="none"/>
+        </w:rPr>
+        <w:lastRenderedPageBreak/>
+        <w:drawing>
+          <wp:inline distT="0" distB="0" distL="0" distR="0" wp14:anchorId="0031E017" wp14:editId="3D52FDD3">
+            <wp:extent cx="5943600" cy="2677795"/>
+            <wp:effectExtent l="0" t="0" r="0" b="8255"/>
+            <wp:docPr id="1758276270" name="Picture 1"/>
+            <wp:cNvGraphicFramePr>
+              <a:graphicFrameLocks xmlns:a="http://schemas.openxmlformats.org/drawingml/2006/main" noChangeAspect="1"/>
+            </wp:cNvGraphicFramePr>
+            <a:graphic xmlns:a="http://schemas.openxmlformats.org/drawingml/2006/main">
+              <a:graphicData uri="http://schemas.openxmlformats.org/drawingml/2006/picture">
+                <pic:pic xmlns:pic="http://schemas.openxmlformats.org/drawingml/2006/picture">
+                  <pic:nvPicPr>
+                    <pic:cNvPr id="1758276270" name=""/>
+                    <pic:cNvPicPr/>
+                  </pic:nvPicPr>
+                  <pic:blipFill>
+                    <a:blip r:embed="rId42"/>
+                    <a:stretch>
+                      <a:fillRect/>
+                    </a:stretch>
+                  </pic:blipFill>
+                  <pic:spPr>
+                    <a:xfrm>
+                      <a:off x="0" y="0"/>
+                      <a:ext cx="5943600" cy="2677795"/>
+                    </a:xfrm>
+                    <a:prstGeom prst="rect">
+                      <a:avLst/>
+                    </a:prstGeom>
+                  </pic:spPr>
+                </pic:pic>
+              </a:graphicData>
+            </a:graphic>
+          </wp:inline>
+        </w:drawing>
+      </w:r>
+    </w:p>
+    <w:p>
+      <w:pPr>
+        <w:shd w:val="clear" w:color="auto" w:fill="F7F7FC"/>
+        <w:spacing w:after="0" w:line="240" w:lineRule="auto"/>
+        <w:outlineLvl w:val="1"/>
+        <w:rPr>
+          <w:rFonts w:ascii="Arial" w:eastAsia="Times New Roman" w:hAnsi="Arial" w:cs="Arial"/>
+          <w:b/>
+          <w:bCs/>
+          <w:color w:val="05192D"/>
+          <w:kern w:val="0"/>
+          <w:sz w:val="24"/>
+          <w:szCs w:val="24"/>
+          <w14:ligatures w14:val="none"/>
+        </w:rPr>
+      </w:pPr>
+      <w:r>
+        <w:rPr>
+          <w:rFonts w:ascii="Arial" w:eastAsia="Times New Roman" w:hAnsi="Arial" w:cs="Arial"/>
+          <w:b/>
+          <w:bCs/>
+          <w:color w:val="05192D"/>
+          <w:kern w:val="0"/>
+          <w:sz w:val="24"/>
+          <w:szCs w:val="24"/>
+          <w14:ligatures w14:val="none"/>
+        </w:rPr>
+        <w:t>Summing with pivot tables</w:t>
+      </w:r>
+    </w:p>
+    <w:p>
+      <w:pPr>
+        <w:shd w:val="clear" w:color="auto" w:fill="F7F7FC"/>
+        <w:spacing w:after="120" w:line="240" w:lineRule="auto"/>
+        <w:rPr>
+          <w:rFonts w:ascii="Arial" w:eastAsia="Times New Roman" w:hAnsi="Arial" w:cs="Arial"/>
+          <w:color w:val="05192D"/>
+          <w:kern w:val="0"/>
+          <w:sz w:val="24"/>
+          <w:szCs w:val="24"/>
+          <w14:ligatures w14:val="none"/>
+        </w:rPr>
+      </w:pPr>
+      <w:r>
+        <w:rPr>
+          <w:rFonts w:ascii="Arial" w:eastAsia="Times New Roman" w:hAnsi="Arial" w:cs="Arial"/>
+          <w:color w:val="05192D"/>
+          <w:kern w:val="0"/>
+          <w:sz w:val="24"/>
+          <w:szCs w:val="24"/>
+          <w14:ligatures w14:val="none"/>
+        </w:rPr>
+        <w:t xml:space="preserve">If we set the margins argument to True, the last row and last column of the pivot table contain the mean of all the values in the column or row, not including the missing values that were filled in with </w:t>
+      </w:r>
+      <w:proofErr w:type="spellStart"/>
+      <w:r>
+        <w:rPr>
+          <w:rFonts w:ascii="Arial" w:eastAsia="Times New Roman" w:hAnsi="Arial" w:cs="Arial"/>
+          <w:color w:val="05192D"/>
+          <w:kern w:val="0"/>
+          <w:sz w:val="24"/>
+          <w:szCs w:val="24"/>
+          <w14:ligatures w14:val="none"/>
+        </w:rPr>
+        <w:t>Os</w:t>
+      </w:r>
+      <w:proofErr w:type="spellEnd"/>
+      <w:r>
+        <w:rPr>
+          <w:rFonts w:ascii="Arial" w:eastAsia="Times New Roman" w:hAnsi="Arial" w:cs="Arial"/>
+          <w:color w:val="05192D"/>
+          <w:kern w:val="0"/>
+          <w:sz w:val="24"/>
+          <w:szCs w:val="24"/>
+          <w14:ligatures w14:val="none"/>
+        </w:rPr>
+        <w:t>. For example, in the last row of the Labrador column, we can see that the mean weight of the Labradors is 26 kilograms. In the last column of the Brown row, the mean weight of the Brown dogs is 24 kilograms. The value in the bottom right, in the last row and last column, is the mean weight of all the dogs in the dataset. Using margins equals True allows us to see a summary statistic for multiple levels of the dataset: the entire dataset, grouped by one variable, by another variable, and by two variables.</w:t>
+      </w:r>
+    </w:p>
+    <w:p>
+      <w:r>
+        <w:drawing>
+          <wp:inline distT="0" distB="0" distL="0" distR="0" wp14:anchorId="41A92AA4" wp14:editId="75BF54E8">
+            <wp:extent cx="5943600" cy="2877820"/>
+            <wp:effectExtent l="0" t="0" r="0" b="0"/>
+            <wp:docPr id="609211912" name="Picture 1"/>
+            <wp:cNvGraphicFramePr>
+              <a:graphicFrameLocks xmlns:a="http://schemas.openxmlformats.org/drawingml/2006/main" noChangeAspect="1"/>
+            </wp:cNvGraphicFramePr>
+            <a:graphic xmlns:a="http://schemas.openxmlformats.org/drawingml/2006/main">
+              <a:graphicData uri="http://schemas.openxmlformats.org/drawingml/2006/picture">
+                <pic:pic xmlns:pic="http://schemas.openxmlformats.org/drawingml/2006/picture">
+                  <pic:nvPicPr>
+                    <pic:cNvPr id="609211912" name=""/>
+                    <pic:cNvPicPr/>
+                  </pic:nvPicPr>
+                  <pic:blipFill>
+                    <a:blip r:embed="rId43"/>
+                    <a:stretch>
+                      <a:fillRect/>
+                    </a:stretch>
+                  </pic:blipFill>
+                  <pic:spPr>
+                    <a:xfrm>
+                      <a:off x="0" y="0"/>
+                      <a:ext cx="5943600" cy="2877820"/>
+                    </a:xfrm>
+                    <a:prstGeom prst="rect">
+                      <a:avLst/>
+                    </a:prstGeom>
+                  </pic:spPr>
+                </pic:pic>
+              </a:graphicData>
+            </a:graphic>
+          </wp:inline>
+        </w:drawing>
+      </w:r>
+    </w:p>
     <w:sectPr>
       <w:pgSz w:w="12240" w:h="15840"/>
       <w:pgMar w:top="1440" w:right="1440" w:bottom="1440" w:left="1440" w:header="720" w:footer="720" w:gutter="0"/>
@@ -5589,6 +8126,56 @@
     </w:sectPr>
   </w:body>
 </w:document>
+</file>
+
+<file path=word/endnotes.xml><?xml version="1.0" encoding="utf-8"?>
+<w:endnotes xmlns:wpc="http://schemas.microsoft.com/office/word/2010/wordprocessingCanvas" xmlns:cx="http://schemas.microsoft.com/office/drawing/2014/chartex" xmlns:cx1="http://schemas.microsoft.com/office/drawing/2015/9/8/chartex" xmlns:cx2="http://schemas.microsoft.com/office/drawing/2015/10/21/chartex" xmlns:cx3="http://schemas.microsoft.com/office/drawing/2016/5/9/chartex" xmlns:cx4="http://schemas.microsoft.com/office/drawing/2016/5/10/chartex" xmlns:cx5="http://schemas.microsoft.com/office/drawing/2016/5/11/chartex" xmlns:cx6="http://schemas.microsoft.com/office/drawing/2016/5/12/chartex" xmlns:cx7="http://schemas.microsoft.com/office/drawing/2016/5/13/chartex" xmlns:cx8="http://schemas.microsoft.com/office/drawing/2016/5/14/chartex" xmlns:mc="http://schemas.openxmlformats.org/markup-compatibility/2006" xmlns:aink="http://schemas.microsoft.com/office/drawing/2016/ink" xmlns:am3d="http://schemas.microsoft.com/office/drawing/2017/model3d" xmlns:o="urn:schemas-microsoft-com:office:office" xmlns:oel="http://schemas.microsoft.com/office/2019/extlst" xmlns:r="http://schemas.openxmlformats.org/officeDocument/2006/relationships" xmlns:m="http://schemas.openxmlformats.org/officeDocument/2006/math" xmlns:v="urn:schemas-microsoft-com:vml" xmlns:wp14="http://schemas.microsoft.com/office/word/2010/wordprocessingDrawing" xmlns:wp="http://schemas.openxmlformats.org/drawingml/2006/wordprocessingDrawing" xmlns:w10="urn:schemas-microsoft-com:office:word" xmlns:w="http://schemas.openxmlformats.org/wordprocessingml/2006/main" xmlns:w14="http://schemas.microsoft.com/office/word/2010/wordml" xmlns:w15="http://schemas.microsoft.com/office/word/2012/wordml" xmlns:w16cex="http://schemas.microsoft.com/office/word/2018/wordml/cex" xmlns:w16cid="http://schemas.microsoft.com/office/word/2016/wordml/cid" xmlns:w16="http://schemas.microsoft.com/office/word/2018/wordml" xmlns:w16sdtdh="http://schemas.microsoft.com/office/word/2020/wordml/sdtdatahash" xmlns:w16se="http://schemas.microsoft.com/office/word/2015/wordml/symex" xmlns:wpg="http://schemas.microsoft.com/office/word/2010/wordprocessingGroup" xmlns:wpi="http://schemas.microsoft.com/office/word/2010/wordprocessingInk" xmlns:wne="http://schemas.microsoft.com/office/word/2006/wordml" xmlns:wps="http://schemas.microsoft.com/office/word/2010/wordprocessingShape" mc:Ignorable="w14 w15 w16se w16cid w16 w16cex w16sdtdh wp14">
+  <w:endnote w:type="separator" w:id="-1">
+    <w:p>
+      <w:pPr>
+        <w:spacing w:after="0" w:line="240" w:lineRule="auto"/>
+      </w:pPr>
+      <w:r>
+        <w:separator/>
+      </w:r>
+    </w:p>
+  </w:endnote>
+  <w:endnote w:type="continuationSeparator" w:id="0">
+    <w:p>
+      <w:pPr>
+        <w:spacing w:after="0" w:line="240" w:lineRule="auto"/>
+      </w:pPr>
+      <w:r>
+        <w:continuationSeparator/>
+      </w:r>
+    </w:p>
+  </w:endnote>
+</w:endnotes>
+</file>
+
+<file path=word/footnotes.xml><?xml version="1.0" encoding="utf-8"?>
+<w:footnotes xmlns:wpc="http://schemas.microsoft.com/office/word/2010/wordprocessingCanvas" xmlns:cx="http://schemas.microsoft.com/office/drawing/2014/chartex" xmlns:cx1="http://schemas.microsoft.com/office/drawing/2015/9/8/chartex" xmlns:cx2="http://schemas.microsoft.com/office/drawing/2015/10/21/chartex" xmlns:cx3="http://schemas.microsoft.com/office/drawing/2016/5/9/chartex" xmlns:cx4="http://schemas.microsoft.com/office/drawing/2016/5/10/chartex" xmlns:cx5="http://schemas.microsoft.com/office/drawing/2016/5/11/chartex" xmlns:cx6="http://schemas.microsoft.com/office/drawing/2016/5/12/chartex" xmlns:cx7="http://schemas.microsoft.com/office/drawing/2016/5/13/chartex" xmlns:cx8="http://schemas.microsoft.com/office/drawing/2016/5/14/chartex" xmlns:mc="http://schemas.openxmlformats.org/markup-compatibility/2006" xmlns:aink="http://schemas.microsoft.com/office/drawing/2016/ink" xmlns:am3d="http://schemas.microsoft.com/office/drawing/2017/model3d" xmlns:o="urn:schemas-microsoft-com:office:office" xmlns:oel="http://schemas.microsoft.com/office/2019/extlst" xmlns:r="http://schemas.openxmlformats.org/officeDocument/2006/relationships" xmlns:m="http://schemas.openxmlformats.org/officeDocument/2006/math" xmlns:v="urn:schemas-microsoft-com:vml" xmlns:wp14="http://schemas.microsoft.com/office/word/2010/wordprocessingDrawing" xmlns:wp="http://schemas.openxmlformats.org/drawingml/2006/wordprocessingDrawing" xmlns:w10="urn:schemas-microsoft-com:office:word" xmlns:w="http://schemas.openxmlformats.org/wordprocessingml/2006/main" xmlns:w14="http://schemas.microsoft.com/office/word/2010/wordml" xmlns:w15="http://schemas.microsoft.com/office/word/2012/wordml" xmlns:w16cex="http://schemas.microsoft.com/office/word/2018/wordml/cex" xmlns:w16cid="http://schemas.microsoft.com/office/word/2016/wordml/cid" xmlns:w16="http://schemas.microsoft.com/office/word/2018/wordml" xmlns:w16sdtdh="http://schemas.microsoft.com/office/word/2020/wordml/sdtdatahash" xmlns:w16se="http://schemas.microsoft.com/office/word/2015/wordml/symex" xmlns:wpg="http://schemas.microsoft.com/office/word/2010/wordprocessingGroup" xmlns:wpi="http://schemas.microsoft.com/office/word/2010/wordprocessingInk" xmlns:wne="http://schemas.microsoft.com/office/word/2006/wordml" xmlns:wps="http://schemas.microsoft.com/office/word/2010/wordprocessingShape" mc:Ignorable="w14 w15 w16se w16cid w16 w16cex w16sdtdh wp14">
+  <w:footnote w:type="separator" w:id="-1">
+    <w:p>
+      <w:pPr>
+        <w:spacing w:after="0" w:line="240" w:lineRule="auto"/>
+      </w:pPr>
+      <w:r>
+        <w:separator/>
+      </w:r>
+    </w:p>
+  </w:footnote>
+  <w:footnote w:type="continuationSeparator" w:id="0">
+    <w:p>
+      <w:pPr>
+        <w:spacing w:after="0" w:line="240" w:lineRule="auto"/>
+      </w:pPr>
+      <w:r>
+        <w:continuationSeparator/>
+      </w:r>
+    </w:p>
+  </w:footnote>
+</w:footnotes>
 </file>
 
 <file path=word/numbering.xml><?xml version="1.0" encoding="utf-8"?>
@@ -6318,6 +8905,50 @@
       <w:contextualSpacing/>
     </w:pPr>
   </w:style>
+  <w:style w:type="paragraph" w:styleId="Header">
+    <w:name w:val="header"/>
+    <w:basedOn w:val="Normal"/>
+    <w:link w:val="HeaderChar"/>
+    <w:uiPriority w:val="99"/>
+    <w:unhideWhenUsed/>
+    <w:rsid w:val="0080597A"/>
+    <w:pPr>
+      <w:tabs>
+        <w:tab w:val="center" w:pos="4680"/>
+        <w:tab w:val="right" w:pos="9360"/>
+      </w:tabs>
+      <w:spacing w:after="0" w:line="240" w:lineRule="auto"/>
+    </w:pPr>
+  </w:style>
+  <w:style w:type="character" w:customStyle="1" w:styleId="HeaderChar">
+    <w:name w:val="Header Char"/>
+    <w:basedOn w:val="DefaultParagraphFont"/>
+    <w:link w:val="Header"/>
+    <w:uiPriority w:val="99"/>
+    <w:rsid w:val="0080597A"/>
+  </w:style>
+  <w:style w:type="paragraph" w:styleId="Footer">
+    <w:name w:val="footer"/>
+    <w:basedOn w:val="Normal"/>
+    <w:link w:val="FooterChar"/>
+    <w:uiPriority w:val="99"/>
+    <w:unhideWhenUsed/>
+    <w:rsid w:val="0080597A"/>
+    <w:pPr>
+      <w:tabs>
+        <w:tab w:val="center" w:pos="4680"/>
+        <w:tab w:val="right" w:pos="9360"/>
+      </w:tabs>
+      <w:spacing w:after="0" w:line="240" w:lineRule="auto"/>
+    </w:pPr>
+  </w:style>
+  <w:style w:type="character" w:customStyle="1" w:styleId="FooterChar">
+    <w:name w:val="Footer Char"/>
+    <w:basedOn w:val="DefaultParagraphFont"/>
+    <w:link w:val="Footer"/>
+    <w:uiPriority w:val="99"/>
+    <w:rsid w:val="0080597A"/>
+  </w:style>
 </w:styles>
 </file>
 

</xml_diff>